<commit_message>
linh add ctiet pv
</commit_message>
<xml_diff>
--- a/nhom2_quanlyduancntt.docx
+++ b/nhom2_quanlyduancntt.docx
@@ -1,6 +1,6 @@
 
 <file path=word/document.xml><?xml version="1.0" encoding="utf-8"?>
-<w:document xmlns:wpc="http://schemas.microsoft.com/office/word/2010/wordprocessingCanvas" xmlns:cx="http://schemas.microsoft.com/office/drawing/2014/chartex" xmlns:cx1="http://schemas.microsoft.com/office/drawing/2015/9/8/chartex" xmlns:cx2="http://schemas.microsoft.com/office/drawing/2015/10/21/chartex" xmlns:cx3="http://schemas.microsoft.com/office/drawing/2016/5/9/chartex" xmlns:cx4="http://schemas.microsoft.com/office/drawing/2016/5/10/chartex" xmlns:cx5="http://schemas.microsoft.com/office/drawing/2016/5/11/chartex" xmlns:cx6="http://schemas.microsoft.com/office/drawing/2016/5/12/chartex" xmlns:cx7="http://schemas.microsoft.com/office/drawing/2016/5/13/chartex" xmlns:cx8="http://schemas.microsoft.com/office/drawing/2016/5/14/chartex" xmlns:mc="http://schemas.openxmlformats.org/markup-compatibility/2006" xmlns:aink="http://schemas.microsoft.com/office/drawing/2016/ink" xmlns:am3d="http://schemas.microsoft.com/office/drawing/2017/model3d" xmlns:o="urn:schemas-microsoft-com:office:office" xmlns:oel="http://schemas.microsoft.com/office/2019/extlst" xmlns:r="http://schemas.openxmlformats.org/officeDocument/2006/relationships" xmlns:m="http://schemas.openxmlformats.org/officeDocument/2006/math" xmlns:v="urn:schemas-microsoft-com:vml" xmlns:wp14="http://schemas.microsoft.com/office/word/2010/wordprocessingDrawing" xmlns:wp="http://schemas.openxmlformats.org/drawingml/2006/wordprocessingDrawing" xmlns:w10="urn:schemas-microsoft-com:office:word" xmlns:w="http://schemas.openxmlformats.org/wordprocessingml/2006/main" xmlns:w14="http://schemas.microsoft.com/office/word/2010/wordml" xmlns:w15="http://schemas.microsoft.com/office/word/2012/wordml" xmlns:w16cex="http://schemas.microsoft.com/office/word/2018/wordml/cex" xmlns:w16cid="http://schemas.microsoft.com/office/word/2016/wordml/cid" xmlns:w16="http://schemas.microsoft.com/office/word/2018/wordml" xmlns:w16sdtdh="http://schemas.microsoft.com/office/word/2020/wordml/sdtdatahash" xmlns:w16se="http://schemas.microsoft.com/office/word/2015/wordml/symex" xmlns:wpg="http://schemas.microsoft.com/office/word/2010/wordprocessingGroup" xmlns:wpi="http://schemas.microsoft.com/office/word/2010/wordprocessingInk" xmlns:wne="http://schemas.microsoft.com/office/word/2006/wordml" xmlns:wps="http://schemas.microsoft.com/office/word/2010/wordprocessingShape" mc:Ignorable="w14 w15 w16se w16cid w16 w16cex w16sdtdh wp14">
+<w:document xmlns:wpc="http://schemas.microsoft.com/office/word/2010/wordprocessingCanvas" xmlns:cx="http://schemas.microsoft.com/office/drawing/2014/chartex" xmlns:mc="http://schemas.openxmlformats.org/markup-compatibility/2006" xmlns:o="urn:schemas-microsoft-com:office:office" xmlns:r="http://schemas.openxmlformats.org/officeDocument/2006/relationships" xmlns:m="http://schemas.openxmlformats.org/officeDocument/2006/math" xmlns:v="urn:schemas-microsoft-com:vml" xmlns:wp14="http://schemas.microsoft.com/office/word/2010/wordprocessingDrawing" xmlns:wp="http://schemas.openxmlformats.org/drawingml/2006/wordprocessingDrawing" xmlns:w10="urn:schemas-microsoft-com:office:word" xmlns:w="http://schemas.openxmlformats.org/wordprocessingml/2006/main" xmlns:w14="http://schemas.microsoft.com/office/word/2010/wordml" xmlns:w15="http://schemas.microsoft.com/office/word/2012/wordml" xmlns:w16se="http://schemas.microsoft.com/office/word/2015/wordml/symex" xmlns:wpg="http://schemas.microsoft.com/office/word/2010/wordprocessingGroup" xmlns:wpi="http://schemas.microsoft.com/office/word/2010/wordprocessingInk" xmlns:wne="http://schemas.microsoft.com/office/word/2006/wordml" xmlns:wps="http://schemas.microsoft.com/office/word/2010/wordprocessingShape" mc:Ignorable="w14 w15 w16se wp14">
   <w:body>
     <w:p>
       <w:pPr>
@@ -447,31 +447,7 @@
           <w:shd w:val="clear" w:color="auto" w:fill="FFFFFF"/>
           <w:lang w:val="en-US"/>
         </w:rPr>
-        <w:t xml:space="preserve">4. Nguyễn Đình </w:t>
-      </w:r>
-      <w:proofErr w:type="gramStart"/>
-      <w:r>
-        <w:rPr>
-          <w:rFonts w:asciiTheme="majorHAnsi" w:hAnsiTheme="majorHAnsi" w:cstheme="majorHAnsi"/>
-          <w:b/>
-          <w:sz w:val="32"/>
-          <w:szCs w:val="32"/>
-          <w:shd w:val="clear" w:color="auto" w:fill="FFFFFF"/>
-          <w:lang w:val="en-US"/>
-        </w:rPr>
-        <w:t>Cương  –</w:t>
-      </w:r>
-      <w:proofErr w:type="gramEnd"/>
-      <w:r>
-        <w:rPr>
-          <w:rFonts w:asciiTheme="majorHAnsi" w:hAnsiTheme="majorHAnsi" w:cstheme="majorHAnsi"/>
-          <w:b/>
-          <w:sz w:val="32"/>
-          <w:szCs w:val="32"/>
-          <w:shd w:val="clear" w:color="auto" w:fill="FFFFFF"/>
-          <w:lang w:val="en-US"/>
-        </w:rPr>
-        <w:t xml:space="preserve">  1951060572</w:t>
+        <w:t>4. Nguyễn Đình Cương  –  1951060572</w:t>
       </w:r>
     </w:p>
     <w:p>
@@ -602,8 +578,12 @@
     <w:sdt>
       <w:sdtPr>
         <w:rPr>
-          <w:rFonts w:eastAsiaTheme="minorHAnsi" w:cstheme="majorHAnsi"/>
+          <w:rFonts w:asciiTheme="minorHAnsi" w:eastAsiaTheme="minorHAnsi" w:hAnsiTheme="minorHAnsi" w:cstheme="majorHAnsi"/>
+          <w:b w:val="0"/>
+          <w:bCs w:val="0"/>
           <w:color w:val="auto"/>
+          <w:sz w:val="22"/>
+          <w:szCs w:val="22"/>
           <w:lang w:val="vi-VN" w:eastAsia="en-US"/>
         </w:rPr>
         <w:id w:val="-1907746755"/>
@@ -614,11 +594,7 @@
       </w:sdtPr>
       <w:sdtEndPr>
         <w:rPr>
-          <w:rFonts w:asciiTheme="minorHAnsi" w:hAnsiTheme="minorHAnsi" w:cstheme="minorBidi"/>
-          <w:b w:val="0"/>
-          <w:bCs w:val="0"/>
-          <w:sz w:val="22"/>
-          <w:szCs w:val="22"/>
+          <w:rFonts w:cstheme="minorBidi"/>
         </w:rPr>
       </w:sdtEndPr>
       <w:sdtContent>
@@ -627,6 +603,7 @@
             <w:pStyle w:val="TOCHeading1"/>
             <w:rPr>
               <w:rFonts w:cstheme="majorHAnsi"/>
+              <w:color w:val="auto"/>
             </w:rPr>
           </w:pPr>
         </w:p>
@@ -680,6 +657,7 @@
                 <w:rFonts w:asciiTheme="majorHAnsi" w:hAnsiTheme="majorHAnsi" w:cstheme="majorHAnsi"/>
                 <w:b/>
                 <w:noProof/>
+                <w:color w:val="auto"/>
                 <w:lang w:val="en-US" w:eastAsia="ja-JP"/>
               </w:rPr>
               <w:t>A.</w:t>
@@ -698,6 +676,7 @@
                 <w:rFonts w:asciiTheme="majorHAnsi" w:hAnsiTheme="majorHAnsi" w:cstheme="majorHAnsi"/>
                 <w:b/>
                 <w:noProof/>
+                <w:color w:val="auto"/>
                 <w:lang w:val="en-US" w:eastAsia="ja-JP"/>
               </w:rPr>
               <w:t>Đặt vấn đề</w:t>
@@ -772,6 +751,7 @@
                 <w:rFonts w:asciiTheme="majorHAnsi" w:hAnsiTheme="majorHAnsi" w:cstheme="majorHAnsi"/>
                 <w:b/>
                 <w:noProof/>
+                <w:color w:val="auto"/>
                 <w:lang w:val="en-US"/>
               </w:rPr>
               <w:t>B.</w:t>
@@ -790,6 +770,7 @@
                 <w:rFonts w:asciiTheme="majorHAnsi" w:hAnsiTheme="majorHAnsi" w:cstheme="majorHAnsi"/>
                 <w:b/>
                 <w:noProof/>
+                <w:color w:val="auto"/>
                 <w:lang w:val="en-US"/>
               </w:rPr>
               <w:t>Khởi động</w:t>
@@ -863,6 +844,7 @@
                 <w:rFonts w:asciiTheme="majorHAnsi" w:hAnsiTheme="majorHAnsi" w:cstheme="majorHAnsi"/>
                 <w:b/>
                 <w:noProof/>
+                <w:color w:val="auto"/>
                 <w:lang w:val="en-US"/>
               </w:rPr>
               <w:t>I. Tổng quan dự án</w:t>
@@ -936,6 +918,7 @@
                 <w:rFonts w:asciiTheme="majorHAnsi" w:hAnsiTheme="majorHAnsi" w:cstheme="majorHAnsi"/>
                 <w:b/>
                 <w:noProof/>
+                <w:color w:val="auto"/>
                 <w:lang w:val="en-US"/>
               </w:rPr>
               <w:t>1.1 Giới thiệu dự án</w:t>
@@ -1009,6 +992,7 @@
                 <w:rFonts w:asciiTheme="majorHAnsi" w:hAnsiTheme="majorHAnsi" w:cstheme="majorHAnsi"/>
                 <w:b/>
                 <w:noProof/>
+                <w:color w:val="auto"/>
                 <w:lang w:val="en-US"/>
               </w:rPr>
               <w:t>1.2 Phạm vi</w:t>
@@ -1082,6 +1066,7 @@
                 <w:rFonts w:asciiTheme="majorHAnsi" w:hAnsiTheme="majorHAnsi" w:cstheme="majorHAnsi"/>
                 <w:b/>
                 <w:noProof/>
+                <w:color w:val="auto"/>
                 <w:lang w:val="en-US"/>
               </w:rPr>
               <w:t>1.3 Các bên liên quan</w:t>
@@ -1155,6 +1140,7 @@
                 <w:rFonts w:asciiTheme="majorHAnsi" w:hAnsiTheme="majorHAnsi" w:cstheme="majorHAnsi"/>
                 <w:b/>
                 <w:noProof/>
+                <w:color w:val="auto"/>
                 <w:lang w:val="en-US"/>
               </w:rPr>
               <w:t>II. Tôn chỉ dự án</w:t>
@@ -1228,6 +1214,7 @@
                 <w:rFonts w:asciiTheme="majorHAnsi" w:hAnsiTheme="majorHAnsi" w:cstheme="majorHAnsi"/>
                 <w:b/>
                 <w:noProof/>
+                <w:color w:val="auto"/>
                 <w:lang w:val="en-US"/>
               </w:rPr>
               <w:t>III. Môi Trường dự án</w:t>
@@ -1301,6 +1288,7 @@
                 <w:rFonts w:asciiTheme="majorHAnsi" w:hAnsiTheme="majorHAnsi" w:cstheme="majorHAnsi"/>
                 <w:b/>
                 <w:noProof/>
+                <w:color w:val="auto"/>
                 <w:lang w:val="en-US"/>
               </w:rPr>
               <w:t>C.  Kế hoạch</w:t>
@@ -1374,6 +1362,7 @@
                 <w:rFonts w:asciiTheme="majorHAnsi" w:hAnsiTheme="majorHAnsi" w:cstheme="majorHAnsi"/>
                 <w:b/>
                 <w:noProof/>
+                <w:color w:val="auto"/>
                 <w:lang w:val="en-US"/>
               </w:rPr>
               <w:t>I. Kế hoạch tổng thể</w:t>
@@ -1446,6 +1435,7 @@
                 <w:rStyle w:val="Hyperlink"/>
                 <w:rFonts w:cstheme="majorHAnsi"/>
                 <w:noProof/>
+                <w:color w:val="auto"/>
                 <w:lang w:val="en-US"/>
               </w:rPr>
               <w:t>1.1 Mô hình phát triển dự án</w:t>
@@ -1518,6 +1508,7 @@
                 <w:rStyle w:val="Hyperlink"/>
                 <w:rFonts w:cstheme="majorHAnsi"/>
                 <w:noProof/>
+                <w:color w:val="auto"/>
                 <w:lang w:val="en-US"/>
               </w:rPr>
               <w:t>1.2. Chi phí tổng thể</w:t>
@@ -1591,6 +1582,7 @@
                 <w:rFonts w:asciiTheme="majorHAnsi" w:hAnsiTheme="majorHAnsi" w:cstheme="majorHAnsi"/>
                 <w:b/>
                 <w:noProof/>
+                <w:color w:val="auto"/>
                 <w:lang w:val="en-US"/>
               </w:rPr>
               <w:t>II. Kế hoạch chi tiết</w:t>
@@ -1664,6 +1656,7 @@
                 <w:rFonts w:asciiTheme="majorHAnsi" w:hAnsiTheme="majorHAnsi" w:cstheme="majorHAnsi"/>
                 <w:b/>
                 <w:noProof/>
+                <w:color w:val="auto"/>
                 <w:lang w:val="en-US"/>
               </w:rPr>
               <w:t>2.1 Biểu đồ phân rã công việc</w:t>
@@ -1737,6 +1730,7 @@
                 <w:rFonts w:asciiTheme="majorHAnsi" w:hAnsiTheme="majorHAnsi" w:cstheme="majorHAnsi"/>
                 <w:b/>
                 <w:noProof/>
+                <w:color w:val="auto"/>
                 <w:lang w:val="en-US"/>
               </w:rPr>
               <w:t>2.2 Cấu trúc phân rã công việc (WBS)</w:t>
@@ -1810,6 +1804,7 @@
                 <w:rFonts w:asciiTheme="majorHAnsi" w:hAnsiTheme="majorHAnsi" w:cstheme="majorHAnsi"/>
                 <w:b/>
                 <w:noProof/>
+                <w:color w:val="auto"/>
                 <w:lang w:val="en-US"/>
               </w:rPr>
               <w:t>2.3 Chi tiết phạm vi</w:t>
@@ -1883,6 +1878,7 @@
                 <w:rFonts w:asciiTheme="majorHAnsi" w:hAnsiTheme="majorHAnsi" w:cstheme="majorHAnsi"/>
                 <w:b/>
                 <w:noProof/>
+                <w:color w:val="auto"/>
                 <w:lang w:val="en-US"/>
               </w:rPr>
               <w:t>2.4 Quản lý phạm vi</w:t>
@@ -1956,6 +1952,7 @@
                 <w:rFonts w:asciiTheme="majorHAnsi" w:hAnsiTheme="majorHAnsi" w:cstheme="majorHAnsi"/>
                 <w:b/>
                 <w:noProof/>
+                <w:color w:val="auto"/>
                 <w:lang w:val="en-US"/>
               </w:rPr>
               <w:t>2.5 Chi tiết các rủi ro của dự án</w:t>
@@ -2029,6 +2026,7 @@
                 <w:rFonts w:asciiTheme="majorHAnsi" w:hAnsiTheme="majorHAnsi" w:cstheme="majorHAnsi"/>
                 <w:b/>
                 <w:noProof/>
+                <w:color w:val="auto"/>
                 <w:lang w:val="en-US"/>
               </w:rPr>
               <w:t>2.6 Cách khắc phục</w:t>
@@ -2101,6 +2099,7 @@
                 <w:rStyle w:val="Hyperlink"/>
                 <w:rFonts w:cstheme="majorHAnsi"/>
                 <w:noProof/>
+                <w:color w:val="auto"/>
                 <w:lang w:val="en-US"/>
               </w:rPr>
               <w:t>III. Lịch trình dự án</w:t>
@@ -2173,6 +2172,7 @@
                 <w:rStyle w:val="Hyperlink"/>
                 <w:rFonts w:cstheme="majorHAnsi"/>
                 <w:noProof/>
+                <w:color w:val="auto"/>
                 <w:lang w:val="en-US"/>
               </w:rPr>
               <w:t>3.1 Lược đồ công việc</w:t>
@@ -2244,6 +2244,7 @@
               <w:rPr>
                 <w:rStyle w:val="Hyperlink"/>
                 <w:noProof/>
+                <w:color w:val="auto"/>
                 <w:lang w:val="en-US"/>
               </w:rPr>
               <w:t>3.2 PERT- Action On Node (AON)</w:t>
@@ -2315,6 +2316,7 @@
               <w:rPr>
                 <w:rStyle w:val="Hyperlink"/>
                 <w:noProof/>
+                <w:color w:val="auto"/>
                 <w:lang w:val="en-US"/>
               </w:rPr>
               <w:t>3.3 PERT-AON Thời gian hoàn thành sớm nhất</w:t>
@@ -2387,6 +2389,7 @@
                 <w:rStyle w:val="Hyperlink"/>
                 <w:rFonts w:cstheme="majorHAnsi"/>
                 <w:noProof/>
+                <w:color w:val="auto"/>
                 <w:lang w:val="en-US"/>
               </w:rPr>
               <w:t>IV. Phân tích thiết kế</w:t>
@@ -2460,6 +2463,7 @@
                 <w:rFonts w:asciiTheme="majorHAnsi" w:hAnsiTheme="majorHAnsi" w:cstheme="majorHAnsi"/>
                 <w:b/>
                 <w:noProof/>
+                <w:color w:val="auto"/>
                 <w:lang w:val="en-US"/>
               </w:rPr>
               <w:t>D.  Thực hiện</w:t>
@@ -2533,6 +2537,7 @@
                 <w:rFonts w:asciiTheme="majorHAnsi" w:hAnsiTheme="majorHAnsi" w:cstheme="majorHAnsi"/>
                 <w:b/>
                 <w:noProof/>
+                <w:color w:val="auto"/>
                 <w:lang w:val="en-US"/>
               </w:rPr>
               <w:t>E.  Chuyển giao</w:t>
@@ -2606,6 +2611,7 @@
                 <w:rFonts w:asciiTheme="majorHAnsi" w:hAnsiTheme="majorHAnsi" w:cstheme="majorHAnsi"/>
                 <w:b/>
                 <w:noProof/>
+                <w:color w:val="auto"/>
                 <w:lang w:val="en-US"/>
               </w:rPr>
               <w:t>F.  Kết luận</w:t>
@@ -3293,25 +3299,7 @@
           <w:sz w:val="24"/>
           <w:szCs w:val="24"/>
         </w:rPr>
-        <w:t xml:space="preserve">- Hệ thống được xây dựng trên máy chủ thư viện Đại học Thủy Lợi cho phép thủ thư </w:t>
-      </w:r>
-      <w:proofErr w:type="spellStart"/>
-      <w:r>
-        <w:rPr>
-          <w:rFonts w:asciiTheme="majorHAnsi" w:hAnsiTheme="majorHAnsi" w:cstheme="majorHAnsi"/>
-          <w:sz w:val="24"/>
-          <w:szCs w:val="24"/>
-        </w:rPr>
-        <w:t>thư</w:t>
-      </w:r>
-      <w:proofErr w:type="spellEnd"/>
-      <w:r>
-        <w:rPr>
-          <w:rFonts w:asciiTheme="majorHAnsi" w:hAnsiTheme="majorHAnsi" w:cstheme="majorHAnsi"/>
-          <w:sz w:val="24"/>
-          <w:szCs w:val="24"/>
-        </w:rPr>
-        <w:t xml:space="preserve"> viện và sinh viên truy cập từ xa</w:t>
+        <w:t>- Hệ thống được xây dựng trên máy chủ thư viện Đại học Thủy Lợi cho phép thủ thư thư viện và sinh viên truy cập từ xa</w:t>
       </w:r>
     </w:p>
     <w:p>
@@ -4007,27 +3995,7 @@
           <w:szCs w:val="24"/>
           <w:lang w:val="en-US"/>
         </w:rPr>
-        <w:t xml:space="preserve">Người dùng cuối: sinh </w:t>
-      </w:r>
-      <w:proofErr w:type="gramStart"/>
-      <w:r>
-        <w:rPr>
-          <w:rFonts w:asciiTheme="majorHAnsi" w:hAnsiTheme="majorHAnsi" w:cstheme="majorHAnsi"/>
-          <w:sz w:val="24"/>
-          <w:szCs w:val="24"/>
-          <w:lang w:val="en-US"/>
-        </w:rPr>
-        <w:t>viên ,</w:t>
-      </w:r>
-      <w:proofErr w:type="gramEnd"/>
-      <w:r>
-        <w:rPr>
-          <w:rFonts w:asciiTheme="majorHAnsi" w:hAnsiTheme="majorHAnsi" w:cstheme="majorHAnsi"/>
-          <w:sz w:val="24"/>
-          <w:szCs w:val="24"/>
-          <w:lang w:val="en-US"/>
-        </w:rPr>
-        <w:t xml:space="preserve"> giảng viên, thủ thư, độc giả</w:t>
+        <w:t>Người dùng cuối: sinh viên , giảng viên, thủ thư, độc giả</w:t>
       </w:r>
     </w:p>
     <w:p>
@@ -4373,25 +4341,14 @@
                 <w:lang w:val="en-US"/>
               </w:rPr>
             </w:pPr>
-            <w:proofErr w:type="spellStart"/>
-            <w:r>
-              <w:rPr>
-                <w:rFonts w:asciiTheme="majorHAnsi" w:hAnsiTheme="majorHAnsi" w:cstheme="majorHAnsi"/>
-                <w:sz w:val="24"/>
-                <w:szCs w:val="24"/>
-                <w:lang w:val="en-US"/>
-              </w:rPr>
-              <w:t>Sdt</w:t>
-            </w:r>
-            <w:proofErr w:type="spellEnd"/>
-            <w:r>
-              <w:rPr>
-                <w:rFonts w:asciiTheme="majorHAnsi" w:hAnsiTheme="majorHAnsi" w:cstheme="majorHAnsi"/>
-                <w:sz w:val="24"/>
-                <w:szCs w:val="24"/>
-                <w:lang w:val="en-US"/>
-              </w:rPr>
-              <w:t>: 9876543210</w:t>
+            <w:r>
+              <w:rPr>
+                <w:rFonts w:asciiTheme="majorHAnsi" w:hAnsiTheme="majorHAnsi" w:cstheme="majorHAnsi"/>
+                <w:sz w:val="24"/>
+                <w:szCs w:val="24"/>
+                <w:lang w:val="en-US"/>
+              </w:rPr>
+              <w:t>Sdt: 9876543210</w:t>
             </w:r>
           </w:p>
           <w:p>
@@ -4508,18 +4465,8 @@
                 <w:sz w:val="24"/>
                 <w:szCs w:val="24"/>
               </w:rPr>
-              <w:t xml:space="preserve">Hỗ trợ thủ thư trong các công nghiệp vụ như quản lý sách , quản lý sinh viên mượn sách một cách nhanh và hiệu quả </w:t>
-            </w:r>
-            <w:proofErr w:type="spellStart"/>
-            <w:r>
-              <w:rPr>
-                <w:rFonts w:asciiTheme="majorHAnsi" w:hAnsiTheme="majorHAnsi" w:cstheme="majorHAnsi"/>
-                <w:sz w:val="24"/>
-                <w:szCs w:val="24"/>
-              </w:rPr>
-              <w:t>hợn</w:t>
-            </w:r>
-            <w:proofErr w:type="spellEnd"/>
+              <w:t>Hỗ trợ thủ thư trong các công nghiệp vụ như quản lý sách , quản lý sinh viên mượn sách một cách nhanh và hiệu quả hợn</w:t>
+            </w:r>
             <w:r>
               <w:rPr>
                 <w:rFonts w:asciiTheme="majorHAnsi" w:hAnsiTheme="majorHAnsi" w:cstheme="majorHAnsi"/>
@@ -4572,27 +4519,7 @@
                 <w:szCs w:val="24"/>
                 <w:lang w:val="en-US"/>
               </w:rPr>
-              <w:t xml:space="preserve">- Hỗ trợ sinh viên trong việc mượn sách qua app trên điện thoại. Thay vì mỗi kì học mới, số lượng lớn sinh viên đến cây thư viện để mượn sách thì nhóm chúng em sẽ tích hợp hỗ trợ sinh viên mượn sách qua app trên điện </w:t>
-            </w:r>
-            <w:proofErr w:type="gramStart"/>
-            <w:r>
-              <w:rPr>
-                <w:rFonts w:asciiTheme="majorHAnsi" w:hAnsiTheme="majorHAnsi" w:cstheme="majorHAnsi"/>
-                <w:sz w:val="24"/>
-                <w:szCs w:val="24"/>
-                <w:lang w:val="en-US"/>
-              </w:rPr>
-              <w:t>thoại(</w:t>
-            </w:r>
-            <w:proofErr w:type="gramEnd"/>
-            <w:r>
-              <w:rPr>
-                <w:rFonts w:asciiTheme="majorHAnsi" w:hAnsiTheme="majorHAnsi" w:cstheme="majorHAnsi"/>
-                <w:sz w:val="24"/>
-                <w:szCs w:val="24"/>
-                <w:lang w:val="en-US"/>
-              </w:rPr>
-              <w:t>đến thư viện để quét mã vạch). Hệ thống website hỗ trợ sinh viên tra cứu tài khoản mượn trả, hỗ trợ thủ thư trong việc theo dõi quản lý tài khoản mượn trả của sinh viên, quản lý sách tại thư viên, cũng như có các giải pháp phục vụ bạn đọc một cách tốt nhất</w:t>
+              <w:t>- Hỗ trợ sinh viên trong việc mượn sách qua app trên điện thoại. Thay vì mỗi kì học mới, số lượng lớn sinh viên đến cây thư viện để mượn sách thì nhóm chúng em sẽ tích hợp hỗ trợ sinh viên mượn sách qua app trên điện thoại(đến thư viện để quét mã vạch). Hệ thống website hỗ trợ sinh viên tra cứu tài khoản mượn trả, hỗ trợ thủ thư trong việc theo dõi quản lý tài khoản mượn trả của sinh viên, quản lý sách tại thư viên, cũng như có các giải pháp phục vụ bạn đọc một cách tốt nhất</w:t>
             </w:r>
           </w:p>
           <w:p>
@@ -4627,36 +4554,8 @@
                 <w:sz w:val="24"/>
                 <w:szCs w:val="24"/>
               </w:rPr>
-              <w:t xml:space="preserve">Chạy trên nền </w:t>
-            </w:r>
-            <w:proofErr w:type="spellStart"/>
-            <w:r>
-              <w:rPr>
-                <w:rFonts w:asciiTheme="majorHAnsi" w:hAnsiTheme="majorHAnsi" w:cstheme="majorHAnsi"/>
-                <w:sz w:val="24"/>
-                <w:szCs w:val="24"/>
-              </w:rPr>
-              <w:t>web</w:t>
-            </w:r>
-            <w:proofErr w:type="spellEnd"/>
-            <w:r>
-              <w:rPr>
-                <w:rFonts w:asciiTheme="majorHAnsi" w:hAnsiTheme="majorHAnsi" w:cstheme="majorHAnsi"/>
-                <w:sz w:val="24"/>
-                <w:szCs w:val="24"/>
-              </w:rPr>
-              <w:t xml:space="preserve">, </w:t>
-            </w:r>
-            <w:proofErr w:type="spellStart"/>
-            <w:r>
-              <w:rPr>
-                <w:rFonts w:asciiTheme="majorHAnsi" w:hAnsiTheme="majorHAnsi" w:cstheme="majorHAnsi"/>
-                <w:sz w:val="24"/>
-                <w:szCs w:val="24"/>
-              </w:rPr>
-              <w:t>android</w:t>
-            </w:r>
-            <w:proofErr w:type="spellEnd"/>
+              <w:t>Chạy trên nền web, android</w:t>
+            </w:r>
           </w:p>
           <w:p>
             <w:pPr>
@@ -5425,23 +5324,13 @@
                       <w:szCs w:val="24"/>
                     </w:rPr>
                   </w:pPr>
-                  <w:proofErr w:type="spellStart"/>
                   <w:r>
                     <w:rPr>
                       <w:rFonts w:asciiTheme="majorHAnsi" w:hAnsiTheme="majorHAnsi" w:cstheme="majorHAnsi"/>
                       <w:sz w:val="24"/>
                       <w:szCs w:val="24"/>
                     </w:rPr>
-                    <w:t>Nguyễn</w:t>
-                  </w:r>
-                  <w:proofErr w:type="spellEnd"/>
-                  <w:r>
-                    <w:rPr>
-                      <w:rFonts w:asciiTheme="majorHAnsi" w:hAnsiTheme="majorHAnsi" w:cstheme="majorHAnsi"/>
-                      <w:sz w:val="24"/>
-                      <w:szCs w:val="24"/>
-                    </w:rPr>
-                    <w:t xml:space="preserve"> Thị Thúy</w:t>
+                    <w:t>Nguyễn Thị Thúy</w:t>
                   </w:r>
                 </w:p>
               </w:tc>
@@ -5513,7 +5402,6 @@
                       <w:szCs w:val="24"/>
                     </w:rPr>
                   </w:pPr>
-                  <w:proofErr w:type="spellStart"/>
                   <w:r>
                     <w:rPr>
                       <w:rFonts w:asciiTheme="majorHAnsi" w:hAnsiTheme="majorHAnsi" w:cstheme="majorHAnsi"/>
@@ -5522,7 +5410,6 @@
                     </w:rPr>
                     <w:t>thuy</w:t>
                   </w:r>
-                  <w:proofErr w:type="spellEnd"/>
                 </w:p>
               </w:tc>
             </w:tr>
@@ -5563,23 +5450,13 @@
                       <w:szCs w:val="24"/>
                     </w:rPr>
                   </w:pPr>
-                  <w:proofErr w:type="spellStart"/>
                   <w:r>
                     <w:rPr>
                       <w:rFonts w:asciiTheme="majorHAnsi" w:hAnsiTheme="majorHAnsi" w:cstheme="majorHAnsi"/>
                       <w:sz w:val="24"/>
                       <w:szCs w:val="24"/>
                     </w:rPr>
-                    <w:t>Nguyễn</w:t>
-                  </w:r>
-                  <w:proofErr w:type="spellEnd"/>
-                  <w:r>
-                    <w:rPr>
-                      <w:rFonts w:asciiTheme="majorHAnsi" w:hAnsiTheme="majorHAnsi" w:cstheme="majorHAnsi"/>
-                      <w:sz w:val="24"/>
-                      <w:szCs w:val="24"/>
-                    </w:rPr>
-                    <w:t xml:space="preserve"> Thị Thúy</w:t>
+                    <w:t>Nguyễn Thị Thúy</w:t>
                   </w:r>
                 </w:p>
               </w:tc>
@@ -5651,7 +5528,6 @@
                       <w:szCs w:val="24"/>
                     </w:rPr>
                   </w:pPr>
-                  <w:proofErr w:type="spellStart"/>
                   <w:r>
                     <w:rPr>
                       <w:rFonts w:asciiTheme="majorHAnsi" w:hAnsiTheme="majorHAnsi" w:cstheme="majorHAnsi"/>
@@ -5661,7 +5537,6 @@
                     <w:lastRenderedPageBreak/>
                     <w:t>thuy</w:t>
                   </w:r>
-                  <w:proofErr w:type="spellEnd"/>
                 </w:p>
               </w:tc>
             </w:tr>
@@ -5683,6 +5558,7 @@
                       <w:rFonts w:asciiTheme="majorHAnsi" w:hAnsiTheme="majorHAnsi" w:cstheme="majorHAnsi"/>
                       <w:lang w:val="en-US"/>
                     </w:rPr>
+                    <w:lastRenderedPageBreak/>
                     <w:t>Kĩ thuật viên</w:t>
                   </w:r>
                 </w:p>
@@ -5824,23 +5700,13 @@
                       <w:szCs w:val="24"/>
                     </w:rPr>
                   </w:pPr>
-                  <w:proofErr w:type="spellStart"/>
                   <w:r>
                     <w:rPr>
                       <w:rFonts w:asciiTheme="majorHAnsi" w:hAnsiTheme="majorHAnsi" w:cstheme="majorHAnsi"/>
                       <w:sz w:val="24"/>
                       <w:szCs w:val="24"/>
                     </w:rPr>
-                    <w:t>Nguyễn</w:t>
-                  </w:r>
-                  <w:proofErr w:type="spellEnd"/>
-                  <w:r>
-                    <w:rPr>
-                      <w:rFonts w:asciiTheme="majorHAnsi" w:hAnsiTheme="majorHAnsi" w:cstheme="majorHAnsi"/>
-                      <w:sz w:val="24"/>
-                      <w:szCs w:val="24"/>
-                    </w:rPr>
-                    <w:t xml:space="preserve"> Đình Cương</w:t>
+                    <w:t>Nguyễn Đình Cương</w:t>
                   </w:r>
                 </w:p>
               </w:tc>
@@ -5912,7 +5778,6 @@
                       <w:szCs w:val="24"/>
                     </w:rPr>
                   </w:pPr>
-                  <w:proofErr w:type="spellStart"/>
                   <w:r>
                     <w:rPr>
                       <w:rFonts w:asciiTheme="majorHAnsi" w:hAnsiTheme="majorHAnsi" w:cstheme="majorHAnsi"/>
@@ -5921,7 +5786,6 @@
                     </w:rPr>
                     <w:t>cuong</w:t>
                   </w:r>
-                  <w:proofErr w:type="spellEnd"/>
                 </w:p>
               </w:tc>
             </w:tr>
@@ -6474,25 +6338,7 @@
                 <w:szCs w:val="24"/>
               </w:rPr>
               <w:tab/>
-              <w:t xml:space="preserve">+ Quản lý bạn đọc theo thời </w:t>
-            </w:r>
-            <w:proofErr w:type="spellStart"/>
-            <w:r>
-              <w:rPr>
-                <w:rFonts w:asciiTheme="majorHAnsi" w:hAnsiTheme="majorHAnsi" w:cstheme="majorHAnsi"/>
-                <w:sz w:val="24"/>
-                <w:szCs w:val="24"/>
-              </w:rPr>
-              <w:t>thời</w:t>
-            </w:r>
-            <w:proofErr w:type="spellEnd"/>
-            <w:r>
-              <w:rPr>
-                <w:rFonts w:asciiTheme="majorHAnsi" w:hAnsiTheme="majorHAnsi" w:cstheme="majorHAnsi"/>
-                <w:sz w:val="24"/>
-                <w:szCs w:val="24"/>
-              </w:rPr>
-              <w:t xml:space="preserve"> gian mượn , số lượng mượn ..</w:t>
+              <w:t>+ Quản lý bạn đọc theo thời thời gian mượn , số lượng mượn ..</w:t>
             </w:r>
           </w:p>
           <w:p>
@@ -6813,25 +6659,7 @@
                 <w:sz w:val="24"/>
                 <w:szCs w:val="24"/>
               </w:rPr>
-              <w:t xml:space="preserve"> cung cấp thông tin tài nguyên máy tính và mạng </w:t>
-            </w:r>
-            <w:proofErr w:type="spellStart"/>
-            <w:r>
-              <w:rPr>
-                <w:rFonts w:asciiTheme="majorHAnsi" w:hAnsiTheme="majorHAnsi" w:cstheme="majorHAnsi"/>
-                <w:sz w:val="24"/>
-                <w:szCs w:val="24"/>
-              </w:rPr>
-              <w:t>Internet</w:t>
-            </w:r>
-            <w:proofErr w:type="spellEnd"/>
-            <w:r>
-              <w:rPr>
-                <w:rFonts w:asciiTheme="majorHAnsi" w:hAnsiTheme="majorHAnsi" w:cstheme="majorHAnsi"/>
-                <w:sz w:val="24"/>
-                <w:szCs w:val="24"/>
-              </w:rPr>
-              <w:t xml:space="preserve"> đang sử dụng tại </w:t>
+              <w:t xml:space="preserve"> cung cấp thông tin tài nguyên máy tính và mạng Internet đang sử dụng tại </w:t>
             </w:r>
             <w:r>
               <w:rPr>
@@ -6879,25 +6707,7 @@
                 <w:sz w:val="24"/>
                 <w:szCs w:val="24"/>
               </w:rPr>
-              <w:t xml:space="preserve"> ký nhận các sản phẩm (Tài liệu, phần </w:t>
-            </w:r>
-            <w:proofErr w:type="gramStart"/>
-            <w:r>
-              <w:rPr>
-                <w:rFonts w:asciiTheme="majorHAnsi" w:hAnsiTheme="majorHAnsi" w:cstheme="majorHAnsi"/>
-                <w:sz w:val="24"/>
-                <w:szCs w:val="24"/>
-              </w:rPr>
-              <w:t>mềm..</w:t>
-            </w:r>
-            <w:proofErr w:type="gramEnd"/>
-            <w:r>
-              <w:rPr>
-                <w:rFonts w:asciiTheme="majorHAnsi" w:hAnsiTheme="majorHAnsi" w:cstheme="majorHAnsi"/>
-                <w:sz w:val="24"/>
-                <w:szCs w:val="24"/>
-              </w:rPr>
-              <w:t>) và bàn giao lại cho đội trong vòng một tuần sau mỗi lần bàn giao sản phẩm.</w:t>
+              <w:t xml:space="preserve"> ký nhận các sản phẩm (Tài liệu, phần mềm..) và bàn giao lại cho đội trong vòng một tuần sau mỗi lần bàn giao sản phẩm.</w:t>
             </w:r>
           </w:p>
           <w:p>
@@ -6919,18 +6729,8 @@
                 <w:sz w:val="24"/>
                 <w:szCs w:val="24"/>
               </w:rPr>
-              <w:t xml:space="preserve">Sản phẩm là một ứng dụng trên giao diện </w:t>
-            </w:r>
-            <w:proofErr w:type="spellStart"/>
-            <w:r>
-              <w:rPr>
-                <w:rFonts w:asciiTheme="majorHAnsi" w:hAnsiTheme="majorHAnsi" w:cstheme="majorHAnsi"/>
-                <w:sz w:val="24"/>
-                <w:szCs w:val="24"/>
-              </w:rPr>
-              <w:t>Web</w:t>
-            </w:r>
-            <w:proofErr w:type="spellEnd"/>
+              <w:t>Sản phẩm là một ứng dụng trên giao diện Web</w:t>
+            </w:r>
             <w:r>
               <w:rPr>
                 <w:rFonts w:asciiTheme="majorHAnsi" w:hAnsiTheme="majorHAnsi" w:cstheme="majorHAnsi"/>
@@ -7340,7 +7140,6 @@
               </w:rPr>
               <w:t>S</w:t>
             </w:r>
-            <w:proofErr w:type="spellStart"/>
             <w:r>
               <w:rPr>
                 <w:rFonts w:asciiTheme="majorHAnsi" w:hAnsiTheme="majorHAnsi" w:cstheme="majorHAnsi"/>
@@ -7348,37 +7147,7 @@
                 <w:sz w:val="24"/>
                 <w:szCs w:val="24"/>
               </w:rPr>
-              <w:t>ản</w:t>
-            </w:r>
-            <w:proofErr w:type="spellEnd"/>
-            <w:r>
-              <w:rPr>
-                <w:rFonts w:asciiTheme="majorHAnsi" w:hAnsiTheme="majorHAnsi" w:cstheme="majorHAnsi"/>
-                <w:iCs/>
-                <w:sz w:val="24"/>
-                <w:szCs w:val="24"/>
-              </w:rPr>
-              <w:t xml:space="preserve"> phẩm sau phải được đáp ứng khi dự án hoàn thành </w:t>
-            </w:r>
-            <w:proofErr w:type="spellStart"/>
-            <w:r>
-              <w:rPr>
-                <w:rFonts w:asciiTheme="majorHAnsi" w:hAnsiTheme="majorHAnsi" w:cstheme="majorHAnsi"/>
-                <w:iCs/>
-                <w:sz w:val="24"/>
-                <w:szCs w:val="24"/>
-              </w:rPr>
-              <w:t>thành</w:t>
-            </w:r>
-            <w:proofErr w:type="spellEnd"/>
-            <w:r>
-              <w:rPr>
-                <w:rFonts w:asciiTheme="majorHAnsi" w:hAnsiTheme="majorHAnsi" w:cstheme="majorHAnsi"/>
-                <w:iCs/>
-                <w:sz w:val="24"/>
-                <w:szCs w:val="24"/>
-              </w:rPr>
-              <w:t xml:space="preserve"> công. Bất kỳ thay đổi nào đối với các sản phẩm này phải được nhà tài trợ dự án chấp thuận.</w:t>
+              <w:t>ản phẩm sau phải được đáp ứng khi dự án hoàn thành thành công. Bất kỳ thay đổi nào đối với các sản phẩm này phải được nhà tài trợ dự án chấp thuận.</w:t>
             </w:r>
           </w:p>
           <w:p>
@@ -7511,7 +7280,6 @@
               </w:rPr>
               <w:t>t</w:t>
             </w:r>
-            <w:proofErr w:type="spellStart"/>
             <w:r>
               <w:rPr>
                 <w:rFonts w:asciiTheme="majorHAnsi" w:hAnsiTheme="majorHAnsi" w:cstheme="majorHAnsi"/>
@@ -7521,19 +7289,7 @@
                 <w:szCs w:val="24"/>
                 <w:lang w:val="vi"/>
               </w:rPr>
-              <w:t>óm</w:t>
-            </w:r>
-            <w:proofErr w:type="spellEnd"/>
-            <w:r>
-              <w:rPr>
-                <w:rFonts w:asciiTheme="majorHAnsi" w:hAnsiTheme="majorHAnsi" w:cstheme="majorHAnsi"/>
-                <w:b/>
-                <w:iCs/>
-                <w:sz w:val="24"/>
-                <w:szCs w:val="24"/>
-                <w:lang w:val="vi"/>
-              </w:rPr>
-              <w:t xml:space="preserve"> tắt</w:t>
+              <w:t>óm tắt</w:t>
             </w:r>
             <w:bookmarkEnd w:id="12"/>
             <w:bookmarkEnd w:id="13"/>
@@ -7686,79 +7442,7 @@
                       <w:szCs w:val="24"/>
                       <w:lang w:val="vi"/>
                     </w:rPr>
-                    <w:t>Ngày mục tiêu (</w:t>
-                  </w:r>
-                  <w:proofErr w:type="spellStart"/>
-                  <w:r>
-                    <w:rPr>
-                      <w:rFonts w:asciiTheme="majorHAnsi" w:hAnsiTheme="majorHAnsi" w:cstheme="majorHAnsi"/>
-                      <w:b/>
-                      <w:iCs/>
-                      <w:sz w:val="24"/>
-                      <w:szCs w:val="24"/>
-                      <w:lang w:val="vi"/>
-                    </w:rPr>
-                    <w:t>mm</w:t>
-                  </w:r>
-                  <w:proofErr w:type="spellEnd"/>
-                  <w:r>
-                    <w:rPr>
-                      <w:rFonts w:asciiTheme="majorHAnsi" w:hAnsiTheme="majorHAnsi" w:cstheme="majorHAnsi"/>
-                      <w:b/>
-                      <w:iCs/>
-                      <w:sz w:val="24"/>
-                      <w:szCs w:val="24"/>
-                      <w:lang w:val="vi"/>
-                    </w:rPr>
-                    <w:t xml:space="preserve"> / </w:t>
-                  </w:r>
-                  <w:proofErr w:type="spellStart"/>
-                  <w:r>
-                    <w:rPr>
-                      <w:rFonts w:asciiTheme="majorHAnsi" w:hAnsiTheme="majorHAnsi" w:cstheme="majorHAnsi"/>
-                      <w:b/>
-                      <w:iCs/>
-                      <w:sz w:val="24"/>
-                      <w:szCs w:val="24"/>
-                      <w:lang w:val="vi"/>
-                    </w:rPr>
-                    <w:t>dd</w:t>
-                  </w:r>
-                  <w:proofErr w:type="spellEnd"/>
-                  <w:r>
-                    <w:rPr>
-                      <w:rFonts w:asciiTheme="majorHAnsi" w:hAnsiTheme="majorHAnsi" w:cstheme="majorHAnsi"/>
-                      <w:b/>
-                      <w:iCs/>
-                      <w:sz w:val="24"/>
-                      <w:szCs w:val="24"/>
-                      <w:lang w:val="vi"/>
-                    </w:rPr>
-                    <w:t xml:space="preserve"> / </w:t>
-                  </w:r>
-                  <w:proofErr w:type="spellStart"/>
-                  <w:r>
-                    <w:rPr>
-                      <w:rFonts w:asciiTheme="majorHAnsi" w:hAnsiTheme="majorHAnsi" w:cstheme="majorHAnsi"/>
-                      <w:b/>
-                      <w:iCs/>
-                      <w:sz w:val="24"/>
-                      <w:szCs w:val="24"/>
-                      <w:lang w:val="vi"/>
-                    </w:rPr>
-                    <w:t>yyyy</w:t>
-                  </w:r>
-                  <w:proofErr w:type="spellEnd"/>
-                  <w:r>
-                    <w:rPr>
-                      <w:rFonts w:asciiTheme="majorHAnsi" w:hAnsiTheme="majorHAnsi" w:cstheme="majorHAnsi"/>
-                      <w:b/>
-                      <w:iCs/>
-                      <w:sz w:val="24"/>
-                      <w:szCs w:val="24"/>
-                      <w:lang w:val="vi"/>
-                    </w:rPr>
-                    <w:t xml:space="preserve"> )</w:t>
+                    <w:t>Ngày mục tiêu (mm / dd / yyyy )</w:t>
                   </w:r>
                 </w:p>
               </w:tc>
@@ -8338,25 +8022,7 @@
                 <w:sz w:val="24"/>
                 <w:szCs w:val="24"/>
               </w:rPr>
-              <w:t xml:space="preserve">phần mềm cũng như </w:t>
-            </w:r>
-            <w:proofErr w:type="spellStart"/>
-            <w:r>
-              <w:rPr>
-                <w:rFonts w:asciiTheme="majorHAnsi" w:hAnsiTheme="majorHAnsi" w:cstheme="majorHAnsi"/>
-                <w:sz w:val="24"/>
-                <w:szCs w:val="24"/>
-              </w:rPr>
-              <w:t>website</w:t>
-            </w:r>
-            <w:proofErr w:type="spellEnd"/>
-            <w:r>
-              <w:rPr>
-                <w:rFonts w:asciiTheme="majorHAnsi" w:hAnsiTheme="majorHAnsi" w:cstheme="majorHAnsi"/>
-                <w:sz w:val="24"/>
-                <w:szCs w:val="24"/>
-              </w:rPr>
-              <w:t xml:space="preserve"> của thư viện.</w:t>
+              <w:t>phần mềm cũng như website của thư viện.</w:t>
             </w:r>
           </w:p>
           <w:p>
@@ -8375,25 +8041,7 @@
                 <w:sz w:val="24"/>
                 <w:szCs w:val="24"/>
               </w:rPr>
-              <w:t>- Bàn giao sản phẩm cho khách hàng kèm bản hướng dẫn sử dụng (</w:t>
-            </w:r>
-            <w:proofErr w:type="spellStart"/>
-            <w:r>
-              <w:rPr>
-                <w:rFonts w:asciiTheme="majorHAnsi" w:hAnsiTheme="majorHAnsi" w:cstheme="majorHAnsi"/>
-                <w:sz w:val="24"/>
-                <w:szCs w:val="24"/>
-              </w:rPr>
-              <w:t>video</w:t>
-            </w:r>
-            <w:proofErr w:type="spellEnd"/>
-            <w:r>
-              <w:rPr>
-                <w:rFonts w:asciiTheme="majorHAnsi" w:hAnsiTheme="majorHAnsi" w:cstheme="majorHAnsi"/>
-                <w:sz w:val="24"/>
-                <w:szCs w:val="24"/>
-              </w:rPr>
-              <w:t>,</w:t>
+              <w:t>- Bàn giao sản phẩm cho khách hàng kèm bản hướng dẫn sử dụng (video,</w:t>
             </w:r>
             <w:r>
               <w:rPr>
@@ -8440,23 +8088,13 @@
               </w:rPr>
               <w:t xml:space="preserve"> </w:t>
             </w:r>
-            <w:proofErr w:type="spellStart"/>
-            <w:r>
-              <w:rPr>
-                <w:rFonts w:asciiTheme="majorHAnsi" w:hAnsiTheme="majorHAnsi" w:cstheme="majorHAnsi"/>
-                <w:sz w:val="24"/>
-                <w:szCs w:val="24"/>
-              </w:rPr>
-              <w:t>website</w:t>
-            </w:r>
-            <w:proofErr w:type="spellEnd"/>
-            <w:r>
-              <w:rPr>
-                <w:rFonts w:asciiTheme="majorHAnsi" w:hAnsiTheme="majorHAnsi" w:cstheme="majorHAnsi"/>
-                <w:sz w:val="24"/>
-                <w:szCs w:val="24"/>
-              </w:rPr>
-              <w:t xml:space="preserve"> cho nhân viên thư viện.</w:t>
+            <w:r>
+              <w:rPr>
+                <w:rFonts w:asciiTheme="majorHAnsi" w:hAnsiTheme="majorHAnsi" w:cstheme="majorHAnsi"/>
+                <w:sz w:val="24"/>
+                <w:szCs w:val="24"/>
+              </w:rPr>
+              <w:t>website cho nhân viên thư viện.</w:t>
             </w:r>
           </w:p>
           <w:p>
@@ -8584,43 +8222,7 @@
                 <w:sz w:val="24"/>
                 <w:szCs w:val="24"/>
               </w:rPr>
-              <w:t>-  Mã nguồn của chương trình (</w:t>
-            </w:r>
-            <w:proofErr w:type="spellStart"/>
-            <w:r>
-              <w:rPr>
-                <w:rFonts w:asciiTheme="majorHAnsi" w:hAnsiTheme="majorHAnsi" w:cstheme="majorHAnsi"/>
-                <w:sz w:val="24"/>
-                <w:szCs w:val="24"/>
-              </w:rPr>
-              <w:t>source</w:t>
-            </w:r>
-            <w:proofErr w:type="spellEnd"/>
-            <w:r>
-              <w:rPr>
-                <w:rFonts w:asciiTheme="majorHAnsi" w:hAnsiTheme="majorHAnsi" w:cstheme="majorHAnsi"/>
-                <w:sz w:val="24"/>
-                <w:szCs w:val="24"/>
-              </w:rPr>
-              <w:t xml:space="preserve"> </w:t>
-            </w:r>
-            <w:proofErr w:type="spellStart"/>
-            <w:r>
-              <w:rPr>
-                <w:rFonts w:asciiTheme="majorHAnsi" w:hAnsiTheme="majorHAnsi" w:cstheme="majorHAnsi"/>
-                <w:sz w:val="24"/>
-                <w:szCs w:val="24"/>
-              </w:rPr>
-              <w:t>code</w:t>
-            </w:r>
-            <w:proofErr w:type="spellEnd"/>
-            <w:r>
-              <w:rPr>
-                <w:rFonts w:asciiTheme="majorHAnsi" w:hAnsiTheme="majorHAnsi" w:cstheme="majorHAnsi"/>
-                <w:sz w:val="24"/>
-                <w:szCs w:val="24"/>
-              </w:rPr>
-              <w:t>).</w:t>
+              <w:t>-  Mã nguồn của chương trình (source code).</w:t>
             </w:r>
           </w:p>
           <w:p>
@@ -8639,25 +8241,7 @@
                 <w:sz w:val="24"/>
                 <w:szCs w:val="24"/>
               </w:rPr>
-              <w:t>-  Tải liệu hướng dẫn sử dụng (</w:t>
-            </w:r>
-            <w:proofErr w:type="spellStart"/>
-            <w:r>
-              <w:rPr>
-                <w:rFonts w:asciiTheme="majorHAnsi" w:hAnsiTheme="majorHAnsi" w:cstheme="majorHAnsi"/>
-                <w:sz w:val="24"/>
-                <w:szCs w:val="24"/>
-              </w:rPr>
-              <w:t>video</w:t>
-            </w:r>
-            <w:proofErr w:type="spellEnd"/>
-            <w:r>
-              <w:rPr>
-                <w:rFonts w:asciiTheme="majorHAnsi" w:hAnsiTheme="majorHAnsi" w:cstheme="majorHAnsi"/>
-                <w:sz w:val="24"/>
-                <w:szCs w:val="24"/>
-              </w:rPr>
-              <w:t xml:space="preserve"> + chú thích).</w:t>
+              <w:t>-  Tải liệu hướng dẫn sử dụng (video + chú thích).</w:t>
             </w:r>
           </w:p>
           <w:p>
@@ -9645,51 +9229,7 @@
           <w:szCs w:val="24"/>
           <w:lang w:val="en-US"/>
         </w:rPr>
-        <w:t xml:space="preserve">Lập trình: Chia nhỏ các module thực hiện code theo các module được chia theo hai actor chính là Thủ thư và độc giả. Lập trình sử dụng ngôn ngữ </w:t>
-      </w:r>
-      <w:proofErr w:type="spellStart"/>
-      <w:r>
-        <w:rPr>
-          <w:rFonts w:asciiTheme="majorHAnsi" w:hAnsiTheme="majorHAnsi" w:cstheme="majorHAnsi"/>
-          <w:bCs/>
-          <w:sz w:val="24"/>
-          <w:szCs w:val="24"/>
-          <w:lang w:val="en-US"/>
-        </w:rPr>
-        <w:t>php</w:t>
-      </w:r>
-      <w:proofErr w:type="spellEnd"/>
-      <w:r>
-        <w:rPr>
-          <w:rFonts w:asciiTheme="majorHAnsi" w:hAnsiTheme="majorHAnsi" w:cstheme="majorHAnsi"/>
-          <w:bCs/>
-          <w:sz w:val="24"/>
-          <w:szCs w:val="24"/>
-          <w:lang w:val="en-US"/>
-        </w:rPr>
-        <w:t xml:space="preserve">, html, </w:t>
-      </w:r>
-      <w:proofErr w:type="spellStart"/>
-      <w:r>
-        <w:rPr>
-          <w:rFonts w:asciiTheme="majorHAnsi" w:hAnsiTheme="majorHAnsi" w:cstheme="majorHAnsi"/>
-          <w:bCs/>
-          <w:sz w:val="24"/>
-          <w:szCs w:val="24"/>
-          <w:lang w:val="en-US"/>
-        </w:rPr>
-        <w:t>css</w:t>
-      </w:r>
-      <w:proofErr w:type="spellEnd"/>
-      <w:r>
-        <w:rPr>
-          <w:rFonts w:asciiTheme="majorHAnsi" w:hAnsiTheme="majorHAnsi" w:cstheme="majorHAnsi"/>
-          <w:bCs/>
-          <w:sz w:val="24"/>
-          <w:szCs w:val="24"/>
-          <w:lang w:val="en-US"/>
-        </w:rPr>
-        <w:t>, android cho các module: Quản lý sách, quản lý mượn trả, quản lý tài khoản, quản lý độc giả, báo cáo thống kê….</w:t>
+        <w:t>Lập trình: Chia nhỏ các module thực hiện code theo các module được chia theo hai actor chính là Thủ thư và độc giả. Lập trình sử dụng ngôn ngữ php, html, css, android cho các module: Quản lý sách, quản lý mượn trả, quản lý tài khoản, quản lý độc giả, báo cáo thống kê….</w:t>
       </w:r>
     </w:p>
     <w:p>
@@ -9756,19 +9296,6 @@
         </w:rPr>
         <w:t>Vận hành, bảo trì: Cài đặt, kĩ sư trong dự án sẽ hướng dẫn vận hành, sử dụng cho bên khách hàng, giải đáp thắc mắc, thực hiện trao đổi, sửa chữa nếu có vấn đề phát sinh…</w:t>
       </w:r>
-    </w:p>
-    <w:p>
-      <w:pPr>
-        <w:pStyle w:val="Heading3"/>
-        <w:rPr>
-          <w:rFonts w:cstheme="majorHAnsi"/>
-          <w:bCs w:val="0"/>
-          <w:color w:val="auto"/>
-          <w:sz w:val="28"/>
-          <w:szCs w:val="28"/>
-          <w:lang w:val="en-US"/>
-        </w:rPr>
-      </w:pPr>
     </w:p>
     <w:p>
       <w:pPr>
@@ -10179,21 +9706,7 @@
               <w:rPr>
                 <w:rFonts w:ascii="Times New Roman" w:hAnsi="Times New Roman" w:cs="Times New Roman"/>
               </w:rPr>
-              <w:t xml:space="preserve">Bao gồm tất cả giờ làm việc để thử nghiệm (bao gồm cả thử nghiệm </w:t>
-            </w:r>
-            <w:proofErr w:type="spellStart"/>
-            <w:r>
-              <w:rPr>
-                <w:rFonts w:ascii="Times New Roman" w:hAnsi="Times New Roman" w:cs="Times New Roman"/>
-              </w:rPr>
-              <w:t>beta</w:t>
-            </w:r>
-            <w:proofErr w:type="spellEnd"/>
-            <w:r>
-              <w:rPr>
-                <w:rFonts w:ascii="Times New Roman" w:hAnsi="Times New Roman" w:cs="Times New Roman"/>
-              </w:rPr>
-              <w:t>) của phần mềm</w:t>
+              <w:t>Bao gồm tất cả giờ làm việc để thử nghiệm (bao gồm cả thử nghiệm beta) của phần mềm</w:t>
             </w:r>
           </w:p>
         </w:tc>
@@ -10560,7 +10073,6 @@
                 <w:b/>
                 <w:lang w:val="en-US"/>
               </w:rPr>
-              <w:lastRenderedPageBreak/>
               <w:t>1</w:t>
             </w:r>
           </w:p>
@@ -10638,6 +10150,7 @@
                 <w:b/>
                 <w:lang w:val="en-US"/>
               </w:rPr>
+              <w:lastRenderedPageBreak/>
               <w:t>2</w:t>
             </w:r>
           </w:p>
@@ -11450,14 +10963,7 @@
                 <w:rFonts w:asciiTheme="majorHAnsi" w:hAnsiTheme="majorHAnsi" w:cstheme="majorHAnsi"/>
                 <w:lang w:val="en-US"/>
               </w:rPr>
-              <w:t>1.3.1.</w:t>
-            </w:r>
-            <w:r>
-              <w:rPr>
-                <w:rFonts w:asciiTheme="majorHAnsi" w:hAnsiTheme="majorHAnsi" w:cstheme="majorHAnsi"/>
-                <w:lang w:val="en-US"/>
-              </w:rPr>
-              <w:t>2</w:t>
+              <w:t>1.3.1.2</w:t>
             </w:r>
           </w:p>
         </w:tc>
@@ -11519,14 +11025,7 @@
                 <w:rFonts w:asciiTheme="majorHAnsi" w:hAnsiTheme="majorHAnsi" w:cstheme="majorHAnsi"/>
                 <w:lang w:val="en-US"/>
               </w:rPr>
-              <w:t>1.3.1.</w:t>
-            </w:r>
-            <w:r>
-              <w:rPr>
-                <w:rFonts w:asciiTheme="majorHAnsi" w:hAnsiTheme="majorHAnsi" w:cstheme="majorHAnsi"/>
-                <w:lang w:val="en-US"/>
-              </w:rPr>
-              <w:t>3</w:t>
+              <w:t>1.3.1.3</w:t>
             </w:r>
           </w:p>
         </w:tc>
@@ -11588,14 +11087,7 @@
                 <w:rFonts w:asciiTheme="majorHAnsi" w:hAnsiTheme="majorHAnsi" w:cstheme="majorHAnsi"/>
                 <w:lang w:val="en-US"/>
               </w:rPr>
-              <w:t>1.3.1.</w:t>
-            </w:r>
-            <w:r>
-              <w:rPr>
-                <w:rFonts w:asciiTheme="majorHAnsi" w:hAnsiTheme="majorHAnsi" w:cstheme="majorHAnsi"/>
-                <w:lang w:val="en-US"/>
-              </w:rPr>
-              <w:t>4</w:t>
+              <w:t>1.3.1.4</w:t>
             </w:r>
           </w:p>
         </w:tc>
@@ -12292,6 +11784,7 @@
         <w:rPr>
           <w:rFonts w:asciiTheme="majorHAnsi" w:hAnsiTheme="majorHAnsi" w:cstheme="majorHAnsi"/>
           <w:b/>
+          <w:highlight w:val="yellow"/>
           <w:lang w:val="en-US"/>
         </w:rPr>
         <w:t>2.3 Chi tiết phạm vi</w:t>
@@ -12301,24 +11794,223 @@
     <w:p>
       <w:pPr>
         <w:pStyle w:val="ListParagraph"/>
+        <w:numPr>
+          <w:ilvl w:val="0"/>
+          <w:numId w:val="12"/>
+        </w:numPr>
         <w:spacing w:line="360" w:lineRule="auto"/>
-        <w:ind w:left="0"/>
+        <w:ind w:left="709"/>
         <w:outlineLvl w:val="2"/>
         <w:rPr>
           <w:rFonts w:asciiTheme="majorHAnsi" w:hAnsiTheme="majorHAnsi" w:cstheme="majorHAnsi"/>
-          <w:b/>
-          <w:lang w:val="en-US"/>
-        </w:rPr>
-      </w:pPr>
-      <w:bookmarkStart w:id="24" w:name="_Toc104880739"/>
+          <w:i/>
+          <w:lang w:val="vi"/>
+        </w:rPr>
+      </w:pPr>
       <w:r>
         <w:rPr>
           <w:rFonts w:asciiTheme="majorHAnsi" w:hAnsiTheme="majorHAnsi" w:cstheme="majorHAnsi"/>
-          <w:b/>
-          <w:lang w:val="en-US"/>
-        </w:rPr>
-        <w:t>2.4 Quản lý phạm vi</w:t>
+          <w:i/>
+          <w:lang w:val="vi"/>
+        </w:rPr>
+        <w:t>Phạm vi của dự án:</w:t>
       </w:r>
+    </w:p>
+    <w:p>
+      <w:pPr>
+        <w:pStyle w:val="ListParagraph"/>
+        <w:numPr>
+          <w:ilvl w:val="0"/>
+          <w:numId w:val="13"/>
+        </w:numPr>
+        <w:spacing w:line="360" w:lineRule="auto"/>
+        <w:ind w:left="709"/>
+        <w:outlineLvl w:val="2"/>
+        <w:rPr>
+          <w:rFonts w:asciiTheme="majorHAnsi" w:hAnsiTheme="majorHAnsi" w:cstheme="majorHAnsi"/>
+          <w:lang w:val="vi"/>
+        </w:rPr>
+      </w:pPr>
+      <w:r>
+        <w:rPr>
+          <w:rFonts w:asciiTheme="majorHAnsi" w:hAnsiTheme="majorHAnsi" w:cstheme="majorHAnsi"/>
+          <w:lang w:val="vi"/>
+        </w:rPr>
+        <w:t xml:space="preserve">Dự án </w:t>
+      </w:r>
+      <w:r>
+        <w:rPr>
+          <w:rFonts w:asciiTheme="majorHAnsi" w:hAnsiTheme="majorHAnsi" w:cstheme="majorHAnsi"/>
+          <w:lang w:val="en-US"/>
+        </w:rPr>
+        <w:t>Thư viện trường Đại Học Thủy Lợi</w:t>
+      </w:r>
+      <w:r>
+        <w:rPr>
+          <w:rFonts w:asciiTheme="majorHAnsi" w:hAnsiTheme="majorHAnsi" w:cstheme="majorHAnsi"/>
+          <w:lang w:val="vi"/>
+        </w:rPr>
+        <w:t xml:space="preserve"> sẽ bao gồm thiết kế, thử nghiệm và giao một hệ thống cụ thể, chi tiết và hợp lý. Tất cả các nhân viên, phần cứng và tài nguyên phần mềm sẽ được quản lý bởi nhóm dự án. Phần mềm sẽ dành cho </w:t>
+      </w:r>
+      <w:r>
+        <w:rPr>
+          <w:rFonts w:asciiTheme="majorHAnsi" w:hAnsiTheme="majorHAnsi" w:cstheme="majorHAnsi"/>
+          <w:lang w:val="en-US"/>
+        </w:rPr>
+        <w:t>Trường Đại Học Thủy Lợi, sử dụng là các sinh viên, cán bộ thư viện, giảng viên của trường..</w:t>
+      </w:r>
+      <w:r>
+        <w:rPr>
+          <w:rFonts w:asciiTheme="majorHAnsi" w:hAnsiTheme="majorHAnsi" w:cstheme="majorHAnsi"/>
+          <w:lang w:val="vi"/>
+        </w:rPr>
+        <w:t xml:space="preserve">.. Về mặt nguồn vốn, đã được </w:t>
+      </w:r>
+      <w:r>
+        <w:rPr>
+          <w:rFonts w:asciiTheme="majorHAnsi" w:hAnsiTheme="majorHAnsi" w:cstheme="majorHAnsi"/>
+          <w:lang w:val="en-US"/>
+        </w:rPr>
+        <w:t>sự cho phép của đại diện nhà trường</w:t>
+      </w:r>
+      <w:r>
+        <w:rPr>
+          <w:rFonts w:asciiTheme="majorHAnsi" w:hAnsiTheme="majorHAnsi" w:cstheme="majorHAnsi"/>
+          <w:lang w:val="vi"/>
+        </w:rPr>
+        <w:t xml:space="preserve"> hỗ trợ trong suốt quá trình tạo ra và phát triển phần mềm. Hiện nay, về mặt nhân sự ổn định và được phân chia công việc rõ ràng để đảm bảo đúng quá trình.</w:t>
+      </w:r>
+    </w:p>
+    <w:p>
+      <w:pPr>
+        <w:pStyle w:val="ListParagraph"/>
+        <w:numPr>
+          <w:ilvl w:val="0"/>
+          <w:numId w:val="13"/>
+        </w:numPr>
+        <w:spacing w:line="360" w:lineRule="auto"/>
+        <w:ind w:left="709"/>
+        <w:outlineLvl w:val="2"/>
+        <w:rPr>
+          <w:rFonts w:asciiTheme="majorHAnsi" w:hAnsiTheme="majorHAnsi" w:cstheme="majorHAnsi"/>
+          <w:lang w:val="vi"/>
+        </w:rPr>
+      </w:pPr>
+      <w:r>
+        <w:rPr>
+          <w:rFonts w:asciiTheme="majorHAnsi" w:hAnsiTheme="majorHAnsi" w:cstheme="majorHAnsi"/>
+          <w:lang w:val="vi"/>
+        </w:rPr>
+        <w:t xml:space="preserve">Phạm vi của dự án </w:t>
+      </w:r>
+      <w:r>
+        <w:rPr>
+          <w:rFonts w:asciiTheme="majorHAnsi" w:hAnsiTheme="majorHAnsi" w:cstheme="majorHAnsi"/>
+          <w:lang w:val="en-US"/>
+        </w:rPr>
+        <w:t>Thư viện trường Đại Học Thủy Lợi</w:t>
+      </w:r>
+      <w:r>
+        <w:rPr>
+          <w:rFonts w:asciiTheme="majorHAnsi" w:hAnsiTheme="majorHAnsi" w:cstheme="majorHAnsi"/>
+          <w:lang w:val="vi"/>
+        </w:rPr>
+        <w:t xml:space="preserve"> </w:t>
+      </w:r>
+      <w:r>
+        <w:rPr>
+          <w:rFonts w:asciiTheme="majorHAnsi" w:hAnsiTheme="majorHAnsi" w:cstheme="majorHAnsi"/>
+          <w:lang w:val="vi"/>
+        </w:rPr>
+        <w:t xml:space="preserve">của </w:t>
+      </w:r>
+      <w:r>
+        <w:rPr>
+          <w:rFonts w:asciiTheme="majorHAnsi" w:hAnsiTheme="majorHAnsi" w:cstheme="majorHAnsi"/>
+          <w:lang w:val="en-US"/>
+        </w:rPr>
+        <w:t>Nhóm 2</w:t>
+      </w:r>
+      <w:r>
+        <w:rPr>
+          <w:rFonts w:asciiTheme="majorHAnsi" w:hAnsiTheme="majorHAnsi" w:cstheme="majorHAnsi"/>
+          <w:lang w:val="vi"/>
+        </w:rPr>
+        <w:t xml:space="preserve"> bao gồm việc lập kế hoạch, thiết kế, phát triển, thử nghiệm </w:t>
+      </w:r>
+      <w:r>
+        <w:rPr>
+          <w:rFonts w:asciiTheme="majorHAnsi" w:hAnsiTheme="majorHAnsi" w:cstheme="majorHAnsi"/>
+          <w:lang w:val="en-US"/>
+        </w:rPr>
+        <w:t>Thư viện trường Đại Học Thủy Lợi</w:t>
+      </w:r>
+      <w:r>
+        <w:rPr>
+          <w:rFonts w:asciiTheme="majorHAnsi" w:hAnsiTheme="majorHAnsi" w:cstheme="majorHAnsi"/>
+          <w:lang w:val="vi"/>
+        </w:rPr>
+        <w:t xml:space="preserve">. Phần mềm này sẽ đáp ứng </w:t>
+      </w:r>
+      <w:r>
+        <w:rPr>
+          <w:rFonts w:asciiTheme="majorHAnsi" w:hAnsiTheme="majorHAnsi" w:cstheme="majorHAnsi"/>
+          <w:lang w:val="en-US"/>
+        </w:rPr>
+        <w:t>trên</w:t>
+      </w:r>
+      <w:r>
+        <w:rPr>
+          <w:rFonts w:asciiTheme="majorHAnsi" w:hAnsiTheme="majorHAnsi" w:cstheme="majorHAnsi"/>
+          <w:lang w:val="vi"/>
+        </w:rPr>
+        <w:t xml:space="preserve"> các tiêu chuẩn phần mềm của tổ chức và các yêu cầu bổ sung được thiết lập trong phần khởi động của dự án. Phạm vi của dự án này cũng bao gồm việc hoàn thành tất cả tài liệu, hướng dẫn sử dụng và hỗ trợ đào tạo để sử dụng cùng với phần mềm. Việc hoàn thành dự án sẽ diễn ra khi phần mềm và gói tài liệu đã được thực thi thành công </w:t>
+      </w:r>
+    </w:p>
+    <w:p>
+      <w:pPr>
+        <w:pStyle w:val="ListParagraph"/>
+        <w:numPr>
+          <w:ilvl w:val="0"/>
+          <w:numId w:val="11"/>
+        </w:numPr>
+        <w:spacing w:line="360" w:lineRule="auto"/>
+        <w:ind w:left="709"/>
+        <w:outlineLvl w:val="2"/>
+        <w:rPr>
+          <w:rFonts w:asciiTheme="majorHAnsi" w:hAnsiTheme="majorHAnsi" w:cstheme="majorHAnsi"/>
+          <w:lang w:val="vi"/>
+        </w:rPr>
+      </w:pPr>
+      <w:r>
+        <w:rPr>
+          <w:rFonts w:asciiTheme="majorHAnsi" w:hAnsiTheme="majorHAnsi" w:cstheme="majorHAnsi"/>
+          <w:lang w:val="vi"/>
+        </w:rPr>
+        <w:t xml:space="preserve">Tất cả công việc của </w:t>
+      </w:r>
+      <w:r>
+        <w:rPr>
+          <w:rFonts w:asciiTheme="majorHAnsi" w:hAnsiTheme="majorHAnsi" w:cstheme="majorHAnsi"/>
+          <w:lang w:val="en-US"/>
+        </w:rPr>
+        <w:t>Thư viện trường Đại Học Thủy Lợi</w:t>
+      </w:r>
+      <w:r>
+        <w:rPr>
+          <w:rFonts w:asciiTheme="majorHAnsi" w:hAnsiTheme="majorHAnsi" w:cstheme="majorHAnsi"/>
+          <w:lang w:val="vi"/>
+        </w:rPr>
+        <w:t xml:space="preserve"> </w:t>
+      </w:r>
+      <w:r>
+        <w:rPr>
+          <w:rFonts w:asciiTheme="majorHAnsi" w:hAnsiTheme="majorHAnsi" w:cstheme="majorHAnsi"/>
+          <w:lang w:val="vi"/>
+        </w:rPr>
+        <w:t>sẽ được thực hiện nội bộ và không có phần nào của dự án này được thuê ngoài. Phạm vi của dự án này không bao gồm bất kỳ thay đổi nào trong các yêu cầu đối với hệ điều hành tiêu chuẩn để chạy phần mềm, cập nhật hoặc sửa đổi phần mềm.</w:t>
+      </w:r>
+      <w:bookmarkStart w:id="24" w:name="_GoBack"/>
       <w:bookmarkEnd w:id="24"/>
     </w:p>
     <w:p>
@@ -12329,28 +12021,63 @@
         <w:outlineLvl w:val="2"/>
         <w:rPr>
           <w:rFonts w:asciiTheme="majorHAnsi" w:hAnsiTheme="majorHAnsi" w:cstheme="majorHAnsi"/>
+          <w:lang w:val="en-US"/>
+        </w:rPr>
+      </w:pPr>
+    </w:p>
+    <w:p>
+      <w:pPr>
+        <w:pStyle w:val="ListParagraph"/>
+        <w:spacing w:line="360" w:lineRule="auto"/>
+        <w:ind w:left="0"/>
+        <w:outlineLvl w:val="2"/>
+        <w:rPr>
+          <w:rFonts w:asciiTheme="majorHAnsi" w:hAnsiTheme="majorHAnsi" w:cstheme="majorHAnsi"/>
           <w:b/>
           <w:lang w:val="en-US"/>
         </w:rPr>
       </w:pPr>
-      <w:bookmarkStart w:id="25" w:name="_Toc104880740"/>
+      <w:bookmarkStart w:id="25" w:name="_Toc104880739"/>
       <w:r>
         <w:rPr>
           <w:rFonts w:asciiTheme="majorHAnsi" w:hAnsiTheme="majorHAnsi" w:cstheme="majorHAnsi"/>
           <w:b/>
-          <w:lang w:val="en-US"/>
-        </w:rPr>
-        <w:t>2.5 Chi tiết các rủi ro của dự án</w:t>
+          <w:highlight w:val="yellow"/>
+          <w:lang w:val="en-US"/>
+        </w:rPr>
+        <w:t>2.4 Quản lý phạm vi</w:t>
       </w:r>
       <w:bookmarkEnd w:id="25"/>
     </w:p>
     <w:p>
       <w:pPr>
+        <w:pStyle w:val="ListParagraph"/>
+        <w:spacing w:line="360" w:lineRule="auto"/>
+        <w:ind w:left="0"/>
+        <w:outlineLvl w:val="2"/>
+        <w:rPr>
+          <w:rFonts w:asciiTheme="majorHAnsi" w:hAnsiTheme="majorHAnsi" w:cstheme="majorHAnsi"/>
+          <w:b/>
+          <w:lang w:val="en-US"/>
+        </w:rPr>
+      </w:pPr>
+      <w:bookmarkStart w:id="26" w:name="_Toc104880740"/>
+      <w:r>
+        <w:rPr>
+          <w:rFonts w:asciiTheme="majorHAnsi" w:hAnsiTheme="majorHAnsi" w:cstheme="majorHAnsi"/>
+          <w:b/>
+          <w:lang w:val="en-US"/>
+        </w:rPr>
+        <w:t>2.5 Chi tiết các rủi ro của dự án</w:t>
+      </w:r>
+      <w:bookmarkEnd w:id="26"/>
+    </w:p>
+    <w:p>
+      <w:pPr>
         <w:pStyle w:val="NormalWeb"/>
         <w:spacing w:before="0" w:beforeAutospacing="0" w:after="0" w:afterAutospacing="0" w:line="360" w:lineRule="auto"/>
         <w:rPr>
           <w:rFonts w:asciiTheme="majorHAnsi" w:hAnsiTheme="majorHAnsi" w:cstheme="majorHAnsi"/>
-          <w:color w:val="252525"/>
           <w:sz w:val="22"/>
           <w:szCs w:val="22"/>
           <w:lang w:val="en-US"/>
@@ -12359,11 +12086,18 @@
       <w:r>
         <w:rPr>
           <w:rFonts w:asciiTheme="majorHAnsi" w:hAnsiTheme="majorHAnsi" w:cstheme="majorHAnsi"/>
-          <w:color w:val="252525"/>
           <w:sz w:val="22"/>
           <w:szCs w:val="22"/>
         </w:rPr>
-        <w:t>Rủi ro thị trường: xảy ra do sự biến động của thị trường khi giá cả thay đổi, nguồn cung không ổn định;</w:t>
+        <w:t>Rủi ro thị trường: xảy ra do sự biến động của thị trường khi giá cả tha</w:t>
+      </w:r>
+      <w:r>
+        <w:rPr>
+          <w:rFonts w:asciiTheme="majorHAnsi" w:hAnsiTheme="majorHAnsi" w:cstheme="majorHAnsi"/>
+          <w:sz w:val="22"/>
+          <w:szCs w:val="22"/>
+        </w:rPr>
+        <w:t>y đổi, nguồn cung không ổn định</w:t>
       </w:r>
     </w:p>
     <w:p>
@@ -12372,7 +12106,6 @@
         <w:spacing w:before="0" w:beforeAutospacing="0" w:after="0" w:afterAutospacing="0" w:line="360" w:lineRule="auto"/>
         <w:rPr>
           <w:rFonts w:asciiTheme="majorHAnsi" w:hAnsiTheme="majorHAnsi" w:cstheme="majorHAnsi"/>
-          <w:color w:val="252525"/>
           <w:sz w:val="22"/>
           <w:szCs w:val="22"/>
         </w:rPr>
@@ -12380,31 +12113,10 @@
       <w:r>
         <w:rPr>
           <w:rFonts w:asciiTheme="majorHAnsi" w:hAnsiTheme="majorHAnsi" w:cstheme="majorHAnsi"/>
-          <w:color w:val="252525"/>
           <w:sz w:val="22"/>
           <w:szCs w:val="22"/>
         </w:rPr>
-        <w:t xml:space="preserve">Rủi ro tài chính: xảy ra do ngân </w:t>
-      </w:r>
-      <w:proofErr w:type="spellStart"/>
-      <w:r>
-        <w:rPr>
-          <w:rFonts w:asciiTheme="majorHAnsi" w:hAnsiTheme="majorHAnsi" w:cstheme="majorHAnsi"/>
-          <w:color w:val="252525"/>
-          <w:sz w:val="22"/>
-          <w:szCs w:val="22"/>
-        </w:rPr>
-        <w:t>quĩ</w:t>
-      </w:r>
-      <w:proofErr w:type="spellEnd"/>
-      <w:r>
-        <w:rPr>
-          <w:rFonts w:asciiTheme="majorHAnsi" w:hAnsiTheme="majorHAnsi" w:cstheme="majorHAnsi"/>
-          <w:color w:val="252525"/>
-          <w:sz w:val="22"/>
-          <w:szCs w:val="22"/>
-        </w:rPr>
-        <w:t xml:space="preserve"> dự án thiếu hụt, các chỉ số tài chính không thỏa mãn được các đối tượng hữu quan, đánh giá tài chính dự án không đầy đủ;</w:t>
+        <w:t>Rủi ro tài chính: xảy ra do ngân quĩ dự án thiếu hụt, các chỉ số tài chính không thỏa mãn được các đối tượng hữu quan, đánh giá tài chính dự án không đầy đủ;</w:t>
       </w:r>
     </w:p>
     <w:p>
@@ -12413,7 +12125,6 @@
         <w:spacing w:before="0" w:beforeAutospacing="0" w:after="0" w:afterAutospacing="0" w:line="360" w:lineRule="auto"/>
         <w:rPr>
           <w:rFonts w:asciiTheme="majorHAnsi" w:hAnsiTheme="majorHAnsi" w:cstheme="majorHAnsi"/>
-          <w:color w:val="252525"/>
           <w:sz w:val="22"/>
           <w:szCs w:val="22"/>
         </w:rPr>
@@ -12421,7 +12132,6 @@
       <w:r>
         <w:rPr>
           <w:rFonts w:asciiTheme="majorHAnsi" w:hAnsiTheme="majorHAnsi" w:cstheme="majorHAnsi"/>
-          <w:color w:val="252525"/>
           <w:sz w:val="22"/>
           <w:szCs w:val="22"/>
         </w:rPr>
@@ -12444,7 +12154,6 @@
       <w:r>
         <w:rPr>
           <w:rFonts w:asciiTheme="majorHAnsi" w:hAnsiTheme="majorHAnsi" w:cstheme="majorHAnsi"/>
-          <w:color w:val="252525"/>
         </w:rPr>
         <w:t>Rủi ro con người: xảy ra do năng lực của đội ngũ dự án không đáp ứng được yêu cầu, kĩ năng của</w:t>
       </w:r>
@@ -12461,7 +12170,7 @@
           <w:lang w:val="en-US"/>
         </w:rPr>
       </w:pPr>
-      <w:bookmarkStart w:id="26" w:name="_Toc104880741"/>
+      <w:bookmarkStart w:id="27" w:name="_Toc104880741"/>
       <w:r>
         <w:rPr>
           <w:rFonts w:asciiTheme="majorHAnsi" w:hAnsiTheme="majorHAnsi" w:cstheme="majorHAnsi"/>
@@ -12470,7 +12179,7 @@
         </w:rPr>
         <w:t>2.6 Cách khắc phục</w:t>
       </w:r>
-      <w:bookmarkEnd w:id="26"/>
+      <w:bookmarkEnd w:id="27"/>
     </w:p>
     <w:p>
       <w:pPr>
@@ -12478,7 +12187,6 @@
         <w:spacing w:before="0" w:beforeAutospacing="0" w:after="0" w:afterAutospacing="0" w:line="360" w:lineRule="auto"/>
         <w:rPr>
           <w:rFonts w:asciiTheme="majorHAnsi" w:hAnsiTheme="majorHAnsi" w:cstheme="majorHAnsi"/>
-          <w:color w:val="252525"/>
           <w:sz w:val="22"/>
           <w:szCs w:val="22"/>
           <w:lang w:val="en-US"/>
@@ -12487,7 +12195,6 @@
       <w:r>
         <w:rPr>
           <w:rFonts w:asciiTheme="majorHAnsi" w:hAnsiTheme="majorHAnsi" w:cstheme="majorHAnsi"/>
-          <w:color w:val="252525"/>
           <w:sz w:val="22"/>
           <w:szCs w:val="22"/>
           <w:lang w:val="en-US"/>
@@ -12509,7 +12216,6 @@
         <w:spacing w:before="0" w:beforeAutospacing="0" w:after="0" w:afterAutospacing="0" w:line="360" w:lineRule="auto"/>
         <w:rPr>
           <w:rFonts w:asciiTheme="majorHAnsi" w:hAnsiTheme="majorHAnsi" w:cstheme="majorHAnsi"/>
-          <w:color w:val="252525"/>
           <w:sz w:val="22"/>
           <w:szCs w:val="22"/>
           <w:lang w:val="en-US"/>
@@ -12518,7 +12224,6 @@
       <w:r>
         <w:rPr>
           <w:rFonts w:asciiTheme="majorHAnsi" w:hAnsiTheme="majorHAnsi" w:cstheme="majorHAnsi"/>
-          <w:color w:val="252525"/>
           <w:sz w:val="22"/>
           <w:szCs w:val="22"/>
           <w:lang w:val="en-US"/>
@@ -12532,7 +12237,6 @@
         <w:spacing w:before="0" w:beforeAutospacing="0" w:after="0" w:afterAutospacing="0" w:line="360" w:lineRule="auto"/>
         <w:rPr>
           <w:rFonts w:asciiTheme="majorHAnsi" w:hAnsiTheme="majorHAnsi" w:cstheme="majorHAnsi"/>
-          <w:color w:val="252525"/>
           <w:sz w:val="22"/>
           <w:szCs w:val="22"/>
         </w:rPr>
@@ -12540,7 +12244,6 @@
       <w:r>
         <w:rPr>
           <w:rFonts w:asciiTheme="majorHAnsi" w:hAnsiTheme="majorHAnsi" w:cstheme="majorHAnsi"/>
-          <w:color w:val="252525"/>
           <w:sz w:val="22"/>
           <w:szCs w:val="22"/>
         </w:rPr>
@@ -12559,7 +12262,7 @@
           <w:lang w:val="en-US"/>
         </w:rPr>
       </w:pPr>
-      <w:bookmarkStart w:id="27" w:name="_Toc104880742"/>
+      <w:bookmarkStart w:id="28" w:name="_Toc104880742"/>
       <w:r>
         <w:rPr>
           <w:rFonts w:cstheme="majorHAnsi"/>
@@ -12593,7 +12296,7 @@
         </w:rPr>
         <w:t>. Lịch trình dự án</w:t>
       </w:r>
-      <w:bookmarkEnd w:id="27"/>
+      <w:bookmarkEnd w:id="28"/>
     </w:p>
     <w:p>
       <w:pPr>
@@ -12626,7 +12329,6 @@
           <w:rFonts w:asciiTheme="majorHAnsi" w:hAnsiTheme="majorHAnsi" w:cstheme="majorHAnsi"/>
           <w:lang w:val="en-US"/>
         </w:rPr>
-        <w:lastRenderedPageBreak/>
         <w:t>ET = (MO + 4ML + MP)/6.</w:t>
       </w:r>
     </w:p>
@@ -12751,23 +12453,7 @@
           <w:rFonts w:asciiTheme="majorHAnsi" w:hAnsiTheme="majorHAnsi" w:cstheme="majorHAnsi"/>
           <w:lang w:val="en-US"/>
         </w:rPr>
-        <w:t xml:space="preserve">Ước lượng bi quan nhất (MP – Most </w:t>
-      </w:r>
-      <w:proofErr w:type="spellStart"/>
-      <w:r>
-        <w:rPr>
-          <w:rFonts w:asciiTheme="majorHAnsi" w:hAnsiTheme="majorHAnsi" w:cstheme="majorHAnsi"/>
-          <w:lang w:val="en-US"/>
-        </w:rPr>
-        <w:t>Pessimitic</w:t>
-      </w:r>
-      <w:proofErr w:type="spellEnd"/>
-      <w:r>
-        <w:rPr>
-          <w:rFonts w:asciiTheme="majorHAnsi" w:hAnsiTheme="majorHAnsi" w:cstheme="majorHAnsi"/>
-          <w:lang w:val="en-US"/>
-        </w:rPr>
-        <w:t>): Thời gian cần để hoàn thành công việc một cách “tồi nhất” (nhiều trở ngại).</w:t>
+        <w:t>Ước lượng bi quan nhất (MP – Most Pessimitic): Thời gian cần để hoàn thành công việc một cách “tồi nhất” (nhiều trở ngại).</w:t>
       </w:r>
     </w:p>
     <w:p>
@@ -12779,7 +12465,7 @@
           <w:lang w:val="en-US"/>
         </w:rPr>
       </w:pPr>
-      <w:bookmarkStart w:id="28" w:name="_Toc104880743"/>
+      <w:bookmarkStart w:id="29" w:name="_Toc104880743"/>
       <w:r>
         <w:rPr>
           <w:rFonts w:cstheme="majorHAnsi"/>
@@ -12788,7 +12474,7 @@
         </w:rPr>
         <w:t>3.1 Lược đồ công việc</w:t>
       </w:r>
-      <w:bookmarkEnd w:id="28"/>
+      <w:bookmarkEnd w:id="29"/>
     </w:p>
     <w:p>
       <w:pPr>
@@ -13681,6 +13367,7 @@
                 <w:rFonts w:asciiTheme="majorHAnsi" w:hAnsiTheme="majorHAnsi" w:cstheme="majorHAnsi"/>
                 <w:lang w:val="en-US"/>
               </w:rPr>
+              <w:lastRenderedPageBreak/>
               <w:t>2.2 Thiết kế phần mềm</w:t>
             </w:r>
           </w:p>
@@ -14933,7 +14620,6 @@
                 <w:rFonts w:asciiTheme="majorHAnsi" w:hAnsiTheme="majorHAnsi" w:cstheme="majorHAnsi"/>
                 <w:lang w:val="en-US"/>
               </w:rPr>
-              <w:lastRenderedPageBreak/>
               <w:t xml:space="preserve">4.3 Kiểm thử đơn vị </w:t>
             </w:r>
           </w:p>
@@ -15556,7 +15242,7 @@
           <w:lang w:val="en-US"/>
         </w:rPr>
       </w:pPr>
-      <w:bookmarkStart w:id="29" w:name="_Toc104880744"/>
+      <w:bookmarkStart w:id="30" w:name="_Toc104880744"/>
       <w:r>
         <w:rPr>
           <w:color w:val="auto"/>
@@ -15576,154 +15262,87 @@
           <w:color w:val="auto"/>
           <w:lang w:val="en-US"/>
         </w:rPr>
-        <w:t>P</w:t>
-      </w:r>
-      <w:r>
-        <w:rPr>
-          <w:color w:val="auto"/>
-          <w:lang w:val="en-US"/>
-        </w:rPr>
-        <w:t>ERT-</w:t>
-      </w:r>
-      <w:r>
-        <w:rPr>
-          <w:color w:val="auto"/>
-          <w:lang w:val="en-US"/>
-        </w:rPr>
-        <w:t xml:space="preserve"> </w:t>
-      </w:r>
-      <w:r>
-        <w:rPr>
-          <w:color w:val="auto"/>
-          <w:lang w:val="en-US"/>
-        </w:rPr>
-        <w:t xml:space="preserve">Action </w:t>
-      </w:r>
-      <w:proofErr w:type="gramStart"/>
-      <w:r>
-        <w:rPr>
-          <w:color w:val="auto"/>
-          <w:lang w:val="en-US"/>
-        </w:rPr>
-        <w:t>On</w:t>
-      </w:r>
-      <w:proofErr w:type="gramEnd"/>
-      <w:r>
-        <w:rPr>
-          <w:color w:val="auto"/>
-          <w:lang w:val="en-US"/>
-        </w:rPr>
-        <w:t xml:space="preserve"> Node (AON)</w:t>
-      </w:r>
-      <w:bookmarkEnd w:id="29"/>
-    </w:p>
-    <w:p>
-      <w:pPr>
-        <w:pStyle w:val="Heading3"/>
-        <w:rPr>
-          <w:color w:val="auto"/>
-          <w:lang w:val="en-US"/>
-        </w:rPr>
-      </w:pPr>
-      <w:bookmarkStart w:id="30" w:name="_Toc104880745"/>
-      <w:r>
-        <w:rPr>
-          <w:color w:val="auto"/>
-          <w:lang w:val="en-US"/>
-        </w:rPr>
-        <w:t>3.</w:t>
-      </w:r>
-      <w:r>
-        <w:rPr>
-          <w:color w:val="auto"/>
-          <w:lang w:val="en-US"/>
-        </w:rPr>
-        <w:t>3</w:t>
-      </w:r>
-      <w:r>
-        <w:rPr>
-          <w:color w:val="auto"/>
-          <w:lang w:val="en-US"/>
-        </w:rPr>
-        <w:t xml:space="preserve"> </w:t>
-      </w:r>
-      <w:r>
-        <w:rPr>
-          <w:color w:val="auto"/>
-          <w:lang w:val="en-US"/>
-        </w:rPr>
-        <w:t>PERT-AON Thời gian hoàn thành sớm nhất</w:t>
+        <w:t>PERT- Action On Node (AON)</w:t>
       </w:r>
       <w:bookmarkEnd w:id="30"/>
     </w:p>
     <w:p>
       <w:pPr>
-        <w:rPr>
-          <w:lang w:val="en-US"/>
-        </w:rPr>
-      </w:pPr>
-    </w:p>
-    <w:p>
-      <w:pPr>
-        <w:rPr>
-          <w:rFonts w:asciiTheme="majorHAnsi" w:hAnsiTheme="majorHAnsi" w:cstheme="majorHAnsi"/>
-          <w:b/>
-          <w:bCs/>
-          <w:lang w:val="en-US"/>
-        </w:rPr>
-      </w:pPr>
+        <w:pStyle w:val="Heading3"/>
+        <w:rPr>
+          <w:color w:val="auto"/>
+          <w:lang w:val="en-US"/>
+        </w:rPr>
+      </w:pPr>
+      <w:bookmarkStart w:id="31" w:name="_Toc104880745"/>
       <w:r>
         <w:rPr>
-          <w:rFonts w:asciiTheme="majorHAnsi" w:hAnsiTheme="majorHAnsi" w:cstheme="majorHAnsi"/>
-          <w:b/>
-          <w:bCs/>
-          <w:lang w:val="en-US"/>
-        </w:rPr>
-        <w:t xml:space="preserve">3.4 </w:t>
+          <w:color w:val="auto"/>
+          <w:lang w:val="en-US"/>
+        </w:rPr>
+        <w:t xml:space="preserve">3.3 </w:t>
       </w:r>
       <w:r>
         <w:rPr>
-          <w:rFonts w:asciiTheme="majorHAnsi" w:hAnsiTheme="majorHAnsi" w:cstheme="majorHAnsi"/>
-          <w:b/>
-          <w:bCs/>
-          <w:lang w:val="en-US"/>
-        </w:rPr>
-        <w:t>PERT-AON Thời gian hoàn thành trễ nhất</w:t>
-      </w:r>
-    </w:p>
-    <w:p>
-      <w:pPr>
-        <w:rPr>
-          <w:rFonts w:asciiTheme="majorHAnsi" w:hAnsiTheme="majorHAnsi" w:cstheme="majorHAnsi"/>
-          <w:b/>
-          <w:bCs/>
-          <w:lang w:val="en-US"/>
-        </w:rPr>
-      </w:pPr>
-    </w:p>
-    <w:p>
-      <w:pPr>
-        <w:pStyle w:val="Heading2"/>
-        <w:rPr>
-          <w:rFonts w:cstheme="majorHAnsi"/>
           <w:color w:val="auto"/>
           <w:lang w:val="en-US"/>
         </w:rPr>
-      </w:pPr>
-      <w:bookmarkStart w:id="31" w:name="_Toc104880746"/>
-      <w:r>
-        <w:rPr>
-          <w:rFonts w:cstheme="majorHAnsi"/>
-          <w:color w:val="auto"/>
-          <w:lang w:val="en-US"/>
-        </w:rPr>
-        <w:t>IV. Phân tích thiết kế</w:t>
+        <w:t>PERT-AON Thời gian hoàn thành sớm nhất</w:t>
       </w:r>
       <w:bookmarkEnd w:id="31"/>
     </w:p>
     <w:p>
       <w:pPr>
         <w:rPr>
+          <w:rFonts w:asciiTheme="majorHAnsi" w:hAnsiTheme="majorHAnsi" w:cstheme="majorHAnsi"/>
+          <w:b/>
+          <w:bCs/>
+          <w:lang w:val="en-US"/>
+        </w:rPr>
+      </w:pPr>
+      <w:r>
+        <w:rPr>
+          <w:rFonts w:asciiTheme="majorHAnsi" w:hAnsiTheme="majorHAnsi" w:cstheme="majorHAnsi"/>
+          <w:b/>
+          <w:bCs/>
+          <w:lang w:val="en-US"/>
+        </w:rPr>
+        <w:t>3.4 PERT-AON Thời gian hoàn thành trễ nhất</w:t>
+      </w:r>
+    </w:p>
+    <w:p>
+      <w:pPr>
+        <w:rPr>
+          <w:rFonts w:asciiTheme="majorHAnsi" w:hAnsiTheme="majorHAnsi" w:cstheme="majorHAnsi"/>
+          <w:b/>
+          <w:bCs/>
+          <w:lang w:val="en-US"/>
+        </w:rPr>
+      </w:pPr>
+    </w:p>
+    <w:p>
+      <w:pPr>
+        <w:pStyle w:val="Heading2"/>
+        <w:rPr>
+          <w:rFonts w:cstheme="majorHAnsi"/>
+          <w:color w:val="auto"/>
+          <w:lang w:val="en-US"/>
+        </w:rPr>
+      </w:pPr>
+      <w:bookmarkStart w:id="32" w:name="_Toc104880746"/>
+      <w:r>
+        <w:rPr>
+          <w:rFonts w:cstheme="majorHAnsi"/>
+          <w:color w:val="auto"/>
+          <w:lang w:val="en-US"/>
+        </w:rPr>
+        <w:t>IV. Phân tích thiết kế</w:t>
+      </w:r>
+      <w:bookmarkEnd w:id="32"/>
+    </w:p>
+    <w:p>
+      <w:pPr>
+        <w:rPr>
           <w:lang w:val="en-US"/>
         </w:rPr>
       </w:pPr>
@@ -15742,7 +15361,7 @@
           <w:lang w:val="en-US"/>
         </w:rPr>
       </w:pPr>
-      <w:bookmarkStart w:id="32" w:name="_Toc104880747"/>
+      <w:bookmarkStart w:id="33" w:name="_Toc104880747"/>
       <w:r>
         <w:rPr>
           <w:rFonts w:asciiTheme="majorHAnsi" w:hAnsiTheme="majorHAnsi" w:cstheme="majorHAnsi"/>
@@ -15753,7 +15372,7 @@
         </w:rPr>
         <w:t>D.  Thực hiện</w:t>
       </w:r>
-      <w:bookmarkEnd w:id="32"/>
+      <w:bookmarkEnd w:id="33"/>
     </w:p>
     <w:p>
       <w:pPr>
@@ -15857,29 +15476,7 @@
                 <w:szCs w:val="24"/>
                 <w:lang w:val="en-US"/>
               </w:rPr>
-              <w:t>(mm/dd/</w:t>
-            </w:r>
-            <w:proofErr w:type="spellStart"/>
-            <w:r>
-              <w:rPr>
-                <w:b/>
-                <w:bCs/>
-                <w:sz w:val="24"/>
-                <w:szCs w:val="24"/>
-                <w:lang w:val="en-US"/>
-              </w:rPr>
-              <w:t>yyyy</w:t>
-            </w:r>
-            <w:proofErr w:type="spellEnd"/>
-            <w:r>
-              <w:rPr>
-                <w:b/>
-                <w:bCs/>
-                <w:sz w:val="24"/>
-                <w:szCs w:val="24"/>
-                <w:lang w:val="en-US"/>
-              </w:rPr>
-              <w:t>)</w:t>
+              <w:t>(mm/dd/yyyy)</w:t>
             </w:r>
           </w:p>
         </w:tc>
@@ -15927,29 +15524,7 @@
                 <w:szCs w:val="24"/>
                 <w:lang w:val="en-US"/>
               </w:rPr>
-              <w:t>(mm/dd/</w:t>
-            </w:r>
-            <w:proofErr w:type="spellStart"/>
-            <w:r>
-              <w:rPr>
-                <w:b/>
-                <w:bCs/>
-                <w:sz w:val="24"/>
-                <w:szCs w:val="24"/>
-                <w:lang w:val="en-US"/>
-              </w:rPr>
-              <w:t>yyyy</w:t>
-            </w:r>
-            <w:proofErr w:type="spellEnd"/>
-            <w:r>
-              <w:rPr>
-                <w:b/>
-                <w:bCs/>
-                <w:sz w:val="24"/>
-                <w:szCs w:val="24"/>
-                <w:lang w:val="en-US"/>
-              </w:rPr>
-              <w:t>)</w:t>
+              <w:t>(mm/dd/yyyy)</w:t>
             </w:r>
           </w:p>
         </w:tc>
@@ -16034,6 +15609,7 @@
                 <w:szCs w:val="24"/>
                 <w:lang w:val="en-US"/>
               </w:rPr>
+              <w:lastRenderedPageBreak/>
               <w:t>1.Xác định yêu cầu</w:t>
             </w:r>
           </w:p>
@@ -17400,7 +16976,6 @@
               <w:rPr>
                 <w:lang w:val="en-US"/>
               </w:rPr>
-              <w:lastRenderedPageBreak/>
               <w:t>3.1.1 Lập trình giao diện quản lý sách</w:t>
             </w:r>
           </w:p>
@@ -17509,7 +17084,6 @@
                 <w:lang w:val="en-US"/>
               </w:rPr>
             </w:pPr>
-            <w:proofErr w:type="spellStart"/>
             <w:r>
               <w:rPr>
                 <w:rFonts w:cstheme="majorHAnsi"/>
@@ -17518,18 +17092,7 @@
                 <w:szCs w:val="24"/>
                 <w:lang w:val="en-US"/>
               </w:rPr>
-              <w:t>Ngyễn</w:t>
-            </w:r>
-            <w:proofErr w:type="spellEnd"/>
-            <w:r>
-              <w:rPr>
-                <w:rFonts w:cstheme="majorHAnsi"/>
-                <w:bCs/>
-                <w:sz w:val="24"/>
-                <w:szCs w:val="24"/>
-                <w:lang w:val="en-US"/>
-              </w:rPr>
-              <w:t xml:space="preserve"> Thị Thúy</w:t>
+              <w:t>Ngyễn Thị Thúy</w:t>
             </w:r>
           </w:p>
         </w:tc>
@@ -18062,29 +17625,7 @@
                 <w:szCs w:val="24"/>
                 <w:lang w:val="en-US"/>
               </w:rPr>
-              <w:t xml:space="preserve">Nguyễn Đình </w:t>
-            </w:r>
-            <w:proofErr w:type="gramStart"/>
-            <w:r>
-              <w:rPr>
-                <w:rFonts w:cstheme="majorHAnsi"/>
-                <w:bCs/>
-                <w:sz w:val="24"/>
-                <w:szCs w:val="24"/>
-                <w:lang w:val="en-US"/>
-              </w:rPr>
-              <w:t>Cương ,</w:t>
-            </w:r>
-            <w:proofErr w:type="gramEnd"/>
-            <w:r>
-              <w:rPr>
-                <w:rFonts w:cstheme="majorHAnsi"/>
-                <w:bCs/>
-                <w:sz w:val="24"/>
-                <w:szCs w:val="24"/>
-                <w:lang w:val="en-US"/>
-              </w:rPr>
-              <w:t xml:space="preserve"> Hoàng Trung Đức</w:t>
+              <w:t>Nguyễn Đình Cương , Hoàng Trung Đức</w:t>
             </w:r>
           </w:p>
         </w:tc>
@@ -18837,6 +18378,7 @@
               <w:rPr>
                 <w:lang w:val="en-US"/>
               </w:rPr>
+              <w:lastRenderedPageBreak/>
               <w:t>5.1 Cài đặt phần mềm</w:t>
             </w:r>
           </w:p>
@@ -19690,7 +19232,7 @@
           <w:lang w:val="en-US"/>
         </w:rPr>
       </w:pPr>
-      <w:bookmarkStart w:id="33" w:name="_Toc104880748"/>
+      <w:bookmarkStart w:id="34" w:name="_Toc104880748"/>
       <w:r>
         <w:rPr>
           <w:rFonts w:asciiTheme="majorHAnsi" w:hAnsiTheme="majorHAnsi" w:cstheme="majorHAnsi"/>
@@ -19701,22 +19243,7 @@
         </w:rPr>
         <w:t>E.  Chuyển giao</w:t>
       </w:r>
-      <w:bookmarkEnd w:id="33"/>
-    </w:p>
-    <w:p>
-      <w:pPr>
-        <w:pStyle w:val="ListParagraph"/>
-        <w:spacing w:line="360" w:lineRule="auto"/>
-        <w:ind w:left="0" w:hanging="426"/>
-        <w:outlineLvl w:val="0"/>
-        <w:rPr>
-          <w:rFonts w:asciiTheme="majorHAnsi" w:hAnsiTheme="majorHAnsi" w:cstheme="majorHAnsi"/>
-          <w:b/>
-          <w:sz w:val="28"/>
-          <w:szCs w:val="28"/>
-          <w:lang w:val="en-US"/>
-        </w:rPr>
-      </w:pPr>
+      <w:bookmarkEnd w:id="34"/>
     </w:p>
     <w:p>
       <w:pPr>
@@ -19732,7 +19259,7 @@
           <w:lang w:val="en-US"/>
         </w:rPr>
       </w:pPr>
-      <w:bookmarkStart w:id="34" w:name="_Toc104880749"/>
+      <w:bookmarkStart w:id="35" w:name="_Toc104880749"/>
       <w:r>
         <w:rPr>
           <w:rFonts w:asciiTheme="majorHAnsi" w:hAnsiTheme="majorHAnsi" w:cstheme="majorHAnsi"/>
@@ -19743,7 +19270,7 @@
         </w:rPr>
         <w:t>F.  Kết luận</w:t>
       </w:r>
-      <w:bookmarkEnd w:id="34"/>
+      <w:bookmarkEnd w:id="35"/>
     </w:p>
     <w:p>
       <w:pPr>
@@ -19774,7 +19301,7 @@
 </file>
 
 <file path=word/endnotes.xml><?xml version="1.0" encoding="utf-8"?>
-<w:endnotes xmlns:wpc="http://schemas.microsoft.com/office/word/2010/wordprocessingCanvas" xmlns:cx="http://schemas.microsoft.com/office/drawing/2014/chartex" xmlns:cx1="http://schemas.microsoft.com/office/drawing/2015/9/8/chartex" xmlns:cx2="http://schemas.microsoft.com/office/drawing/2015/10/21/chartex" xmlns:cx3="http://schemas.microsoft.com/office/drawing/2016/5/9/chartex" xmlns:cx4="http://schemas.microsoft.com/office/drawing/2016/5/10/chartex" xmlns:cx5="http://schemas.microsoft.com/office/drawing/2016/5/11/chartex" xmlns:cx6="http://schemas.microsoft.com/office/drawing/2016/5/12/chartex" xmlns:cx7="http://schemas.microsoft.com/office/drawing/2016/5/13/chartex" xmlns:cx8="http://schemas.microsoft.com/office/drawing/2016/5/14/chartex" xmlns:mc="http://schemas.openxmlformats.org/markup-compatibility/2006" xmlns:aink="http://schemas.microsoft.com/office/drawing/2016/ink" xmlns:am3d="http://schemas.microsoft.com/office/drawing/2017/model3d" xmlns:o="urn:schemas-microsoft-com:office:office" xmlns:oel="http://schemas.microsoft.com/office/2019/extlst" xmlns:r="http://schemas.openxmlformats.org/officeDocument/2006/relationships" xmlns:m="http://schemas.openxmlformats.org/officeDocument/2006/math" xmlns:v="urn:schemas-microsoft-com:vml" xmlns:wp14="http://schemas.microsoft.com/office/word/2010/wordprocessingDrawing" xmlns:wp="http://schemas.openxmlformats.org/drawingml/2006/wordprocessingDrawing" xmlns:w10="urn:schemas-microsoft-com:office:word" xmlns:w="http://schemas.openxmlformats.org/wordprocessingml/2006/main" xmlns:w14="http://schemas.microsoft.com/office/word/2010/wordml" xmlns:w15="http://schemas.microsoft.com/office/word/2012/wordml" xmlns:w16cex="http://schemas.microsoft.com/office/word/2018/wordml/cex" xmlns:w16cid="http://schemas.microsoft.com/office/word/2016/wordml/cid" xmlns:w16="http://schemas.microsoft.com/office/word/2018/wordml" xmlns:w16sdtdh="http://schemas.microsoft.com/office/word/2020/wordml/sdtdatahash" xmlns:w16se="http://schemas.microsoft.com/office/word/2015/wordml/symex" xmlns:wpg="http://schemas.microsoft.com/office/word/2010/wordprocessingGroup" xmlns:wpi="http://schemas.microsoft.com/office/word/2010/wordprocessingInk" xmlns:wne="http://schemas.microsoft.com/office/word/2006/wordml" xmlns:wps="http://schemas.microsoft.com/office/word/2010/wordprocessingShape" mc:Ignorable="w14 w15 w16se w16cid w16 w16cex w16sdtdh wp14">
+<w:endnotes xmlns:wpc="http://schemas.microsoft.com/office/word/2010/wordprocessingCanvas" xmlns:cx="http://schemas.microsoft.com/office/drawing/2014/chartex" xmlns:mc="http://schemas.openxmlformats.org/markup-compatibility/2006" xmlns:o="urn:schemas-microsoft-com:office:office" xmlns:r="http://schemas.openxmlformats.org/officeDocument/2006/relationships" xmlns:m="http://schemas.openxmlformats.org/officeDocument/2006/math" xmlns:v="urn:schemas-microsoft-com:vml" xmlns:wp14="http://schemas.microsoft.com/office/word/2010/wordprocessingDrawing" xmlns:wp="http://schemas.openxmlformats.org/drawingml/2006/wordprocessingDrawing" xmlns:w10="urn:schemas-microsoft-com:office:word" xmlns:w="http://schemas.openxmlformats.org/wordprocessingml/2006/main" xmlns:w14="http://schemas.microsoft.com/office/word/2010/wordml" xmlns:w15="http://schemas.microsoft.com/office/word/2012/wordml" xmlns:w16se="http://schemas.microsoft.com/office/word/2015/wordml/symex" xmlns:wpg="http://schemas.microsoft.com/office/word/2010/wordprocessingGroup" xmlns:wpi="http://schemas.microsoft.com/office/word/2010/wordprocessingInk" xmlns:wne="http://schemas.microsoft.com/office/word/2006/wordml" xmlns:wps="http://schemas.microsoft.com/office/word/2010/wordprocessingShape" mc:Ignorable="w14 w15 w16se wp14">
   <w:endnote w:type="separator" w:id="-1">
     <w:p>
       <w:r>
@@ -19793,7 +19320,7 @@
 </file>
 
 <file path=word/footer1.xml><?xml version="1.0" encoding="utf-8"?>
-<w:ftr xmlns:wpc="http://schemas.microsoft.com/office/word/2010/wordprocessingCanvas" xmlns:cx="http://schemas.microsoft.com/office/drawing/2014/chartex" xmlns:cx1="http://schemas.microsoft.com/office/drawing/2015/9/8/chartex" xmlns:cx2="http://schemas.microsoft.com/office/drawing/2015/10/21/chartex" xmlns:cx3="http://schemas.microsoft.com/office/drawing/2016/5/9/chartex" xmlns:cx4="http://schemas.microsoft.com/office/drawing/2016/5/10/chartex" xmlns:cx5="http://schemas.microsoft.com/office/drawing/2016/5/11/chartex" xmlns:cx6="http://schemas.microsoft.com/office/drawing/2016/5/12/chartex" xmlns:cx7="http://schemas.microsoft.com/office/drawing/2016/5/13/chartex" xmlns:cx8="http://schemas.microsoft.com/office/drawing/2016/5/14/chartex" xmlns:mc="http://schemas.openxmlformats.org/markup-compatibility/2006" xmlns:aink="http://schemas.microsoft.com/office/drawing/2016/ink" xmlns:am3d="http://schemas.microsoft.com/office/drawing/2017/model3d" xmlns:o="urn:schemas-microsoft-com:office:office" xmlns:oel="http://schemas.microsoft.com/office/2019/extlst" xmlns:r="http://schemas.openxmlformats.org/officeDocument/2006/relationships" xmlns:m="http://schemas.openxmlformats.org/officeDocument/2006/math" xmlns:v="urn:schemas-microsoft-com:vml" xmlns:wp14="http://schemas.microsoft.com/office/word/2010/wordprocessingDrawing" xmlns:wp="http://schemas.openxmlformats.org/drawingml/2006/wordprocessingDrawing" xmlns:w10="urn:schemas-microsoft-com:office:word" xmlns:w="http://schemas.openxmlformats.org/wordprocessingml/2006/main" xmlns:w14="http://schemas.microsoft.com/office/word/2010/wordml" xmlns:w15="http://schemas.microsoft.com/office/word/2012/wordml" xmlns:w16cex="http://schemas.microsoft.com/office/word/2018/wordml/cex" xmlns:w16cid="http://schemas.microsoft.com/office/word/2016/wordml/cid" xmlns:w16="http://schemas.microsoft.com/office/word/2018/wordml" xmlns:w16sdtdh="http://schemas.microsoft.com/office/word/2020/wordml/sdtdatahash" xmlns:w16se="http://schemas.microsoft.com/office/word/2015/wordml/symex" xmlns:wpg="http://schemas.microsoft.com/office/word/2010/wordprocessingGroup" xmlns:wpi="http://schemas.microsoft.com/office/word/2010/wordprocessingInk" xmlns:wne="http://schemas.microsoft.com/office/word/2006/wordml" xmlns:wps="http://schemas.microsoft.com/office/word/2010/wordprocessingShape" mc:Ignorable="w14 w15 w16se w16cid w16 w16cex w16sdtdh wp14">
+<w:ftr xmlns:wpc="http://schemas.microsoft.com/office/word/2010/wordprocessingCanvas" xmlns:cx="http://schemas.microsoft.com/office/drawing/2014/chartex" xmlns:mc="http://schemas.openxmlformats.org/markup-compatibility/2006" xmlns:o="urn:schemas-microsoft-com:office:office" xmlns:r="http://schemas.openxmlformats.org/officeDocument/2006/relationships" xmlns:m="http://schemas.openxmlformats.org/officeDocument/2006/math" xmlns:v="urn:schemas-microsoft-com:vml" xmlns:wp14="http://schemas.microsoft.com/office/word/2010/wordprocessingDrawing" xmlns:wp="http://schemas.openxmlformats.org/drawingml/2006/wordprocessingDrawing" xmlns:w10="urn:schemas-microsoft-com:office:word" xmlns:w="http://schemas.openxmlformats.org/wordprocessingml/2006/main" xmlns:w14="http://schemas.microsoft.com/office/word/2010/wordml" xmlns:w15="http://schemas.microsoft.com/office/word/2012/wordml" xmlns:w16se="http://schemas.microsoft.com/office/word/2015/wordml/symex" xmlns:wpg="http://schemas.microsoft.com/office/word/2010/wordprocessingGroup" xmlns:wpi="http://schemas.microsoft.com/office/word/2010/wordprocessingInk" xmlns:wne="http://schemas.microsoft.com/office/word/2006/wordml" xmlns:wps="http://schemas.microsoft.com/office/word/2010/wordprocessingShape" mc:Ignorable="w14 w15 w16se wp14">
   <w:sdt>
     <w:sdtPr>
       <w:id w:val="-33661694"/>
@@ -19801,7 +19328,6 @@
         <w:docPartGallery w:val="AutoText"/>
       </w:docPartObj>
     </w:sdtPr>
-    <w:sdtEndPr/>
     <w:sdtContent>
       <w:p>
         <w:pPr>
@@ -19818,7 +19344,10 @@
           <w:fldChar w:fldCharType="separate"/>
         </w:r>
         <w:r>
-          <w:t>12</w:t>
+          <w:rPr>
+            <w:noProof/>
+          </w:rPr>
+          <w:t>13</w:t>
         </w:r>
         <w:r>
           <w:fldChar w:fldCharType="end"/>
@@ -19835,7 +19364,7 @@
 </file>
 
 <file path=word/footnotes.xml><?xml version="1.0" encoding="utf-8"?>
-<w:footnotes xmlns:wpc="http://schemas.microsoft.com/office/word/2010/wordprocessingCanvas" xmlns:cx="http://schemas.microsoft.com/office/drawing/2014/chartex" xmlns:cx1="http://schemas.microsoft.com/office/drawing/2015/9/8/chartex" xmlns:cx2="http://schemas.microsoft.com/office/drawing/2015/10/21/chartex" xmlns:cx3="http://schemas.microsoft.com/office/drawing/2016/5/9/chartex" xmlns:cx4="http://schemas.microsoft.com/office/drawing/2016/5/10/chartex" xmlns:cx5="http://schemas.microsoft.com/office/drawing/2016/5/11/chartex" xmlns:cx6="http://schemas.microsoft.com/office/drawing/2016/5/12/chartex" xmlns:cx7="http://schemas.microsoft.com/office/drawing/2016/5/13/chartex" xmlns:cx8="http://schemas.microsoft.com/office/drawing/2016/5/14/chartex" xmlns:mc="http://schemas.openxmlformats.org/markup-compatibility/2006" xmlns:aink="http://schemas.microsoft.com/office/drawing/2016/ink" xmlns:am3d="http://schemas.microsoft.com/office/drawing/2017/model3d" xmlns:o="urn:schemas-microsoft-com:office:office" xmlns:oel="http://schemas.microsoft.com/office/2019/extlst" xmlns:r="http://schemas.openxmlformats.org/officeDocument/2006/relationships" xmlns:m="http://schemas.openxmlformats.org/officeDocument/2006/math" xmlns:v="urn:schemas-microsoft-com:vml" xmlns:wp14="http://schemas.microsoft.com/office/word/2010/wordprocessingDrawing" xmlns:wp="http://schemas.openxmlformats.org/drawingml/2006/wordprocessingDrawing" xmlns:w10="urn:schemas-microsoft-com:office:word" xmlns:w="http://schemas.openxmlformats.org/wordprocessingml/2006/main" xmlns:w14="http://schemas.microsoft.com/office/word/2010/wordml" xmlns:w15="http://schemas.microsoft.com/office/word/2012/wordml" xmlns:w16cex="http://schemas.microsoft.com/office/word/2018/wordml/cex" xmlns:w16cid="http://schemas.microsoft.com/office/word/2016/wordml/cid" xmlns:w16="http://schemas.microsoft.com/office/word/2018/wordml" xmlns:w16sdtdh="http://schemas.microsoft.com/office/word/2020/wordml/sdtdatahash" xmlns:w16se="http://schemas.microsoft.com/office/word/2015/wordml/symex" xmlns:wpg="http://schemas.microsoft.com/office/word/2010/wordprocessingGroup" xmlns:wpi="http://schemas.microsoft.com/office/word/2010/wordprocessingInk" xmlns:wne="http://schemas.microsoft.com/office/word/2006/wordml" xmlns:wps="http://schemas.microsoft.com/office/word/2010/wordprocessingShape" mc:Ignorable="w14 w15 w16se w16cid w16 w16cex w16sdtdh wp14">
+<w:footnotes xmlns:wpc="http://schemas.microsoft.com/office/word/2010/wordprocessingCanvas" xmlns:cx="http://schemas.microsoft.com/office/drawing/2014/chartex" xmlns:mc="http://schemas.openxmlformats.org/markup-compatibility/2006" xmlns:o="urn:schemas-microsoft-com:office:office" xmlns:r="http://schemas.openxmlformats.org/officeDocument/2006/relationships" xmlns:m="http://schemas.openxmlformats.org/officeDocument/2006/math" xmlns:v="urn:schemas-microsoft-com:vml" xmlns:wp14="http://schemas.microsoft.com/office/word/2010/wordprocessingDrawing" xmlns:wp="http://schemas.openxmlformats.org/drawingml/2006/wordprocessingDrawing" xmlns:w10="urn:schemas-microsoft-com:office:word" xmlns:w="http://schemas.openxmlformats.org/wordprocessingml/2006/main" xmlns:w14="http://schemas.microsoft.com/office/word/2010/wordml" xmlns:w15="http://schemas.microsoft.com/office/word/2012/wordml" xmlns:w16se="http://schemas.microsoft.com/office/word/2015/wordml/symex" xmlns:wpg="http://schemas.microsoft.com/office/word/2010/wordprocessingGroup" xmlns:wpi="http://schemas.microsoft.com/office/word/2010/wordprocessingInk" xmlns:wne="http://schemas.microsoft.com/office/word/2006/wordml" xmlns:wps="http://schemas.microsoft.com/office/word/2010/wordprocessingShape" mc:Ignorable="w14 w15 w16se wp14">
   <w:footnote w:type="separator" w:id="-1">
     <w:p>
       <w:r>
@@ -19854,7 +19383,7 @@
 </file>
 
 <file path=word/numbering.xml><?xml version="1.0" encoding="utf-8"?>
-<w:numbering xmlns:wpc="http://schemas.microsoft.com/office/word/2010/wordprocessingCanvas" xmlns:cx="http://schemas.microsoft.com/office/drawing/2014/chartex" xmlns:cx1="http://schemas.microsoft.com/office/drawing/2015/9/8/chartex" xmlns:cx2="http://schemas.microsoft.com/office/drawing/2015/10/21/chartex" xmlns:cx3="http://schemas.microsoft.com/office/drawing/2016/5/9/chartex" xmlns:cx4="http://schemas.microsoft.com/office/drawing/2016/5/10/chartex" xmlns:cx5="http://schemas.microsoft.com/office/drawing/2016/5/11/chartex" xmlns:cx6="http://schemas.microsoft.com/office/drawing/2016/5/12/chartex" xmlns:cx7="http://schemas.microsoft.com/office/drawing/2016/5/13/chartex" xmlns:cx8="http://schemas.microsoft.com/office/drawing/2016/5/14/chartex" xmlns:mc="http://schemas.openxmlformats.org/markup-compatibility/2006" xmlns:aink="http://schemas.microsoft.com/office/drawing/2016/ink" xmlns:am3d="http://schemas.microsoft.com/office/drawing/2017/model3d" xmlns:o="urn:schemas-microsoft-com:office:office" xmlns:oel="http://schemas.microsoft.com/office/2019/extlst" xmlns:r="http://schemas.openxmlformats.org/officeDocument/2006/relationships" xmlns:m="http://schemas.openxmlformats.org/officeDocument/2006/math" xmlns:v="urn:schemas-microsoft-com:vml" xmlns:wp14="http://schemas.microsoft.com/office/word/2010/wordprocessingDrawing" xmlns:wp="http://schemas.openxmlformats.org/drawingml/2006/wordprocessingDrawing" xmlns:w10="urn:schemas-microsoft-com:office:word" xmlns:w="http://schemas.openxmlformats.org/wordprocessingml/2006/main" xmlns:w14="http://schemas.microsoft.com/office/word/2010/wordml" xmlns:w15="http://schemas.microsoft.com/office/word/2012/wordml" xmlns:w16cex="http://schemas.microsoft.com/office/word/2018/wordml/cex" xmlns:w16cid="http://schemas.microsoft.com/office/word/2016/wordml/cid" xmlns:w16="http://schemas.microsoft.com/office/word/2018/wordml" xmlns:w16sdtdh="http://schemas.microsoft.com/office/word/2020/wordml/sdtdatahash" xmlns:w16se="http://schemas.microsoft.com/office/word/2015/wordml/symex" xmlns:wpg="http://schemas.microsoft.com/office/word/2010/wordprocessingGroup" xmlns:wpi="http://schemas.microsoft.com/office/word/2010/wordprocessingInk" xmlns:wne="http://schemas.microsoft.com/office/word/2006/wordml" xmlns:wps="http://schemas.microsoft.com/office/word/2010/wordprocessingShape" mc:Ignorable="w14 w15 w16se w16cid w16 w16cex w16sdtdh wp14">
+<w:numbering xmlns:wpc="http://schemas.microsoft.com/office/word/2010/wordprocessingCanvas" xmlns:cx="http://schemas.microsoft.com/office/drawing/2014/chartex" xmlns:mc="http://schemas.openxmlformats.org/markup-compatibility/2006" xmlns:o="urn:schemas-microsoft-com:office:office" xmlns:r="http://schemas.openxmlformats.org/officeDocument/2006/relationships" xmlns:m="http://schemas.openxmlformats.org/officeDocument/2006/math" xmlns:v="urn:schemas-microsoft-com:vml" xmlns:wp14="http://schemas.microsoft.com/office/word/2010/wordprocessingDrawing" xmlns:wp="http://schemas.openxmlformats.org/drawingml/2006/wordprocessingDrawing" xmlns:w10="urn:schemas-microsoft-com:office:word" xmlns:w="http://schemas.openxmlformats.org/wordprocessingml/2006/main" xmlns:w14="http://schemas.microsoft.com/office/word/2010/wordml" xmlns:w15="http://schemas.microsoft.com/office/word/2012/wordml" xmlns:w16se="http://schemas.microsoft.com/office/word/2015/wordml/symex" xmlns:wpg="http://schemas.microsoft.com/office/word/2010/wordprocessingGroup" xmlns:wpi="http://schemas.microsoft.com/office/word/2010/wordprocessingInk" xmlns:wne="http://schemas.microsoft.com/office/word/2006/wordml" xmlns:wps="http://schemas.microsoft.com/office/word/2010/wordprocessingShape" mc:Ignorable="w14 w15 w16se wp14">
   <w:abstractNum w:abstractNumId="0" w15:restartNumberingAfterBreak="0">
     <w:nsid w:val="FFFFFFFE"/>
     <w:multiLevelType w:val="singleLevel"/>
@@ -19866,6 +19395,119 @@
     </w:lvl>
   </w:abstractNum>
   <w:abstractNum w:abstractNumId="1" w15:restartNumberingAfterBreak="0">
+    <w:nsid w:val="08722C06"/>
+    <w:multiLevelType w:val="multilevel"/>
+    <w:tmpl w:val="2D22ED98"/>
+    <w:lvl w:ilvl="0">
+      <w:start w:val="1"/>
+      <w:numFmt w:val="bullet"/>
+      <w:lvlText w:val="+"/>
+      <w:lvlJc w:val="left"/>
+      <w:pPr>
+        <w:ind w:left="2160" w:hanging="360"/>
+      </w:pPr>
+      <w:rPr>
+        <w:u w:val="none"/>
+      </w:rPr>
+    </w:lvl>
+    <w:lvl w:ilvl="1">
+      <w:start w:val="1"/>
+      <w:numFmt w:val="bullet"/>
+      <w:lvlText w:val="+"/>
+      <w:lvlJc w:val="left"/>
+      <w:pPr>
+        <w:ind w:left="2880" w:hanging="360"/>
+      </w:pPr>
+      <w:rPr>
+        <w:u w:val="none"/>
+      </w:rPr>
+    </w:lvl>
+    <w:lvl w:ilvl="2">
+      <w:start w:val="1"/>
+      <w:numFmt w:val="bullet"/>
+      <w:lvlText w:val="+"/>
+      <w:lvlJc w:val="left"/>
+      <w:pPr>
+        <w:ind w:left="3600" w:hanging="360"/>
+      </w:pPr>
+      <w:rPr>
+        <w:u w:val="none"/>
+      </w:rPr>
+    </w:lvl>
+    <w:lvl w:ilvl="3">
+      <w:start w:val="1"/>
+      <w:numFmt w:val="bullet"/>
+      <w:lvlText w:val="+"/>
+      <w:lvlJc w:val="left"/>
+      <w:pPr>
+        <w:ind w:left="4320" w:hanging="360"/>
+      </w:pPr>
+      <w:rPr>
+        <w:u w:val="none"/>
+      </w:rPr>
+    </w:lvl>
+    <w:lvl w:ilvl="4">
+      <w:start w:val="1"/>
+      <w:numFmt w:val="bullet"/>
+      <w:lvlText w:val="+"/>
+      <w:lvlJc w:val="left"/>
+      <w:pPr>
+        <w:ind w:left="5040" w:hanging="360"/>
+      </w:pPr>
+      <w:rPr>
+        <w:u w:val="none"/>
+      </w:rPr>
+    </w:lvl>
+    <w:lvl w:ilvl="5">
+      <w:start w:val="1"/>
+      <w:numFmt w:val="bullet"/>
+      <w:lvlText w:val="+"/>
+      <w:lvlJc w:val="left"/>
+      <w:pPr>
+        <w:ind w:left="5760" w:hanging="360"/>
+      </w:pPr>
+      <w:rPr>
+        <w:u w:val="none"/>
+      </w:rPr>
+    </w:lvl>
+    <w:lvl w:ilvl="6">
+      <w:start w:val="1"/>
+      <w:numFmt w:val="bullet"/>
+      <w:lvlText w:val="+"/>
+      <w:lvlJc w:val="left"/>
+      <w:pPr>
+        <w:ind w:left="6480" w:hanging="360"/>
+      </w:pPr>
+      <w:rPr>
+        <w:u w:val="none"/>
+      </w:rPr>
+    </w:lvl>
+    <w:lvl w:ilvl="7">
+      <w:start w:val="1"/>
+      <w:numFmt w:val="bullet"/>
+      <w:lvlText w:val="+"/>
+      <w:lvlJc w:val="left"/>
+      <w:pPr>
+        <w:ind w:left="7200" w:hanging="360"/>
+      </w:pPr>
+      <w:rPr>
+        <w:u w:val="none"/>
+      </w:rPr>
+    </w:lvl>
+    <w:lvl w:ilvl="8">
+      <w:start w:val="1"/>
+      <w:numFmt w:val="bullet"/>
+      <w:lvlText w:val="+"/>
+      <w:lvlJc w:val="left"/>
+      <w:pPr>
+        <w:ind w:left="7920" w:hanging="360"/>
+      </w:pPr>
+      <w:rPr>
+        <w:u w:val="none"/>
+      </w:rPr>
+    </w:lvl>
+  </w:abstractNum>
+  <w:abstractNum w:abstractNumId="2" w15:restartNumberingAfterBreak="0">
     <w:nsid w:val="0A547809"/>
     <w:multiLevelType w:val="multilevel"/>
     <w:tmpl w:val="0A547809"/>
@@ -19977,7 +19619,7 @@
       </w:rPr>
     </w:lvl>
   </w:abstractNum>
-  <w:abstractNum w:abstractNumId="2" w15:restartNumberingAfterBreak="0">
+  <w:abstractNum w:abstractNumId="3" w15:restartNumberingAfterBreak="0">
     <w:nsid w:val="14C635BD"/>
     <w:multiLevelType w:val="multilevel"/>
     <w:tmpl w:val="14C635BD"/>
@@ -20066,7 +19708,120 @@
       </w:pPr>
     </w:lvl>
   </w:abstractNum>
-  <w:abstractNum w:abstractNumId="3" w15:restartNumberingAfterBreak="0">
+  <w:abstractNum w:abstractNumId="4" w15:restartNumberingAfterBreak="0">
+    <w:nsid w:val="1AF142A6"/>
+    <w:multiLevelType w:val="multilevel"/>
+    <w:tmpl w:val="2E28021A"/>
+    <w:lvl w:ilvl="0">
+      <w:start w:val="1"/>
+      <w:numFmt w:val="bullet"/>
+      <w:lvlText w:val="-"/>
+      <w:lvlJc w:val="left"/>
+      <w:pPr>
+        <w:ind w:left="1440" w:hanging="360"/>
+      </w:pPr>
+      <w:rPr>
+        <w:u w:val="none"/>
+      </w:rPr>
+    </w:lvl>
+    <w:lvl w:ilvl="1">
+      <w:start w:val="1"/>
+      <w:numFmt w:val="bullet"/>
+      <w:lvlText w:val="-"/>
+      <w:lvlJc w:val="left"/>
+      <w:pPr>
+        <w:ind w:left="2160" w:hanging="360"/>
+      </w:pPr>
+      <w:rPr>
+        <w:u w:val="none"/>
+      </w:rPr>
+    </w:lvl>
+    <w:lvl w:ilvl="2">
+      <w:start w:val="1"/>
+      <w:numFmt w:val="bullet"/>
+      <w:lvlText w:val="-"/>
+      <w:lvlJc w:val="left"/>
+      <w:pPr>
+        <w:ind w:left="2880" w:hanging="360"/>
+      </w:pPr>
+      <w:rPr>
+        <w:u w:val="none"/>
+      </w:rPr>
+    </w:lvl>
+    <w:lvl w:ilvl="3">
+      <w:start w:val="1"/>
+      <w:numFmt w:val="bullet"/>
+      <w:lvlText w:val="-"/>
+      <w:lvlJc w:val="left"/>
+      <w:pPr>
+        <w:ind w:left="3600" w:hanging="360"/>
+      </w:pPr>
+      <w:rPr>
+        <w:u w:val="none"/>
+      </w:rPr>
+    </w:lvl>
+    <w:lvl w:ilvl="4">
+      <w:start w:val="1"/>
+      <w:numFmt w:val="bullet"/>
+      <w:lvlText w:val="-"/>
+      <w:lvlJc w:val="left"/>
+      <w:pPr>
+        <w:ind w:left="4320" w:hanging="360"/>
+      </w:pPr>
+      <w:rPr>
+        <w:u w:val="none"/>
+      </w:rPr>
+    </w:lvl>
+    <w:lvl w:ilvl="5">
+      <w:start w:val="1"/>
+      <w:numFmt w:val="bullet"/>
+      <w:lvlText w:val="-"/>
+      <w:lvlJc w:val="left"/>
+      <w:pPr>
+        <w:ind w:left="5040" w:hanging="360"/>
+      </w:pPr>
+      <w:rPr>
+        <w:u w:val="none"/>
+      </w:rPr>
+    </w:lvl>
+    <w:lvl w:ilvl="6">
+      <w:start w:val="1"/>
+      <w:numFmt w:val="bullet"/>
+      <w:lvlText w:val="-"/>
+      <w:lvlJc w:val="left"/>
+      <w:pPr>
+        <w:ind w:left="5760" w:hanging="360"/>
+      </w:pPr>
+      <w:rPr>
+        <w:u w:val="none"/>
+      </w:rPr>
+    </w:lvl>
+    <w:lvl w:ilvl="7">
+      <w:start w:val="1"/>
+      <w:numFmt w:val="bullet"/>
+      <w:lvlText w:val="-"/>
+      <w:lvlJc w:val="left"/>
+      <w:pPr>
+        <w:ind w:left="6480" w:hanging="360"/>
+      </w:pPr>
+      <w:rPr>
+        <w:u w:val="none"/>
+      </w:rPr>
+    </w:lvl>
+    <w:lvl w:ilvl="8">
+      <w:start w:val="1"/>
+      <w:numFmt w:val="bullet"/>
+      <w:lvlText w:val="-"/>
+      <w:lvlJc w:val="left"/>
+      <w:pPr>
+        <w:ind w:left="7200" w:hanging="360"/>
+      </w:pPr>
+      <w:rPr>
+        <w:u w:val="none"/>
+      </w:rPr>
+    </w:lvl>
+  </w:abstractNum>
+  <w:abstractNum w:abstractNumId="5" w15:restartNumberingAfterBreak="0">
     <w:nsid w:val="1DB25D7A"/>
     <w:multiLevelType w:val="multilevel"/>
     <w:tmpl w:val="1DB25D7A"/>
@@ -20155,7 +19910,7 @@
       </w:pPr>
     </w:lvl>
   </w:abstractNum>
-  <w:abstractNum w:abstractNumId="4" w15:restartNumberingAfterBreak="0">
+  <w:abstractNum w:abstractNumId="6" w15:restartNumberingAfterBreak="0">
     <w:nsid w:val="1E8F1D57"/>
     <w:multiLevelType w:val="multilevel"/>
     <w:tmpl w:val="1E8F1D57"/>
@@ -20295,7 +20050,120 @@
       </w:rPr>
     </w:lvl>
   </w:abstractNum>
-  <w:abstractNum w:abstractNumId="5" w15:restartNumberingAfterBreak="0">
+  <w:abstractNum w:abstractNumId="7" w15:restartNumberingAfterBreak="0">
+    <w:nsid w:val="20580186"/>
+    <w:multiLevelType w:val="multilevel"/>
+    <w:tmpl w:val="3F6222E6"/>
+    <w:lvl w:ilvl="0">
+      <w:start w:val="1"/>
+      <w:numFmt w:val="bullet"/>
+      <w:lvlText w:val="+"/>
+      <w:lvlJc w:val="left"/>
+      <w:pPr>
+        <w:ind w:left="2160" w:hanging="360"/>
+      </w:pPr>
+      <w:rPr>
+        <w:u w:val="none"/>
+      </w:rPr>
+    </w:lvl>
+    <w:lvl w:ilvl="1">
+      <w:start w:val="1"/>
+      <w:numFmt w:val="bullet"/>
+      <w:lvlText w:val="+"/>
+      <w:lvlJc w:val="left"/>
+      <w:pPr>
+        <w:ind w:left="2880" w:hanging="360"/>
+      </w:pPr>
+      <w:rPr>
+        <w:u w:val="none"/>
+      </w:rPr>
+    </w:lvl>
+    <w:lvl w:ilvl="2">
+      <w:start w:val="1"/>
+      <w:numFmt w:val="bullet"/>
+      <w:lvlText w:val="+"/>
+      <w:lvlJc w:val="left"/>
+      <w:pPr>
+        <w:ind w:left="3600" w:hanging="360"/>
+      </w:pPr>
+      <w:rPr>
+        <w:u w:val="none"/>
+      </w:rPr>
+    </w:lvl>
+    <w:lvl w:ilvl="3">
+      <w:start w:val="1"/>
+      <w:numFmt w:val="bullet"/>
+      <w:lvlText w:val="+"/>
+      <w:lvlJc w:val="left"/>
+      <w:pPr>
+        <w:ind w:left="4320" w:hanging="360"/>
+      </w:pPr>
+      <w:rPr>
+        <w:u w:val="none"/>
+      </w:rPr>
+    </w:lvl>
+    <w:lvl w:ilvl="4">
+      <w:start w:val="1"/>
+      <w:numFmt w:val="bullet"/>
+      <w:lvlText w:val="+"/>
+      <w:lvlJc w:val="left"/>
+      <w:pPr>
+        <w:ind w:left="5040" w:hanging="360"/>
+      </w:pPr>
+      <w:rPr>
+        <w:u w:val="none"/>
+      </w:rPr>
+    </w:lvl>
+    <w:lvl w:ilvl="5">
+      <w:start w:val="1"/>
+      <w:numFmt w:val="bullet"/>
+      <w:lvlText w:val="+"/>
+      <w:lvlJc w:val="left"/>
+      <w:pPr>
+        <w:ind w:left="5760" w:hanging="360"/>
+      </w:pPr>
+      <w:rPr>
+        <w:u w:val="none"/>
+      </w:rPr>
+    </w:lvl>
+    <w:lvl w:ilvl="6">
+      <w:start w:val="1"/>
+      <w:numFmt w:val="bullet"/>
+      <w:lvlText w:val="+"/>
+      <w:lvlJc w:val="left"/>
+      <w:pPr>
+        <w:ind w:left="6480" w:hanging="360"/>
+      </w:pPr>
+      <w:rPr>
+        <w:u w:val="none"/>
+      </w:rPr>
+    </w:lvl>
+    <w:lvl w:ilvl="7">
+      <w:start w:val="1"/>
+      <w:numFmt w:val="bullet"/>
+      <w:lvlText w:val="+"/>
+      <w:lvlJc w:val="left"/>
+      <w:pPr>
+        <w:ind w:left="7200" w:hanging="360"/>
+      </w:pPr>
+      <w:rPr>
+        <w:u w:val="none"/>
+      </w:rPr>
+    </w:lvl>
+    <w:lvl w:ilvl="8">
+      <w:start w:val="1"/>
+      <w:numFmt w:val="bullet"/>
+      <w:lvlText w:val="+"/>
+      <w:lvlJc w:val="left"/>
+      <w:pPr>
+        <w:ind w:left="7920" w:hanging="360"/>
+      </w:pPr>
+      <w:rPr>
+        <w:u w:val="none"/>
+      </w:rPr>
+    </w:lvl>
+  </w:abstractNum>
+  <w:abstractNum w:abstractNumId="8" w15:restartNumberingAfterBreak="0">
     <w:nsid w:val="3C76420F"/>
     <w:multiLevelType w:val="multilevel"/>
     <w:tmpl w:val="3C76420F"/>
@@ -20408,7 +20276,7 @@
       </w:rPr>
     </w:lvl>
   </w:abstractNum>
-  <w:abstractNum w:abstractNumId="6" w15:restartNumberingAfterBreak="0">
+  <w:abstractNum w:abstractNumId="9" w15:restartNumberingAfterBreak="0">
     <w:nsid w:val="5B4A5F92"/>
     <w:multiLevelType w:val="multilevel"/>
     <w:tmpl w:val="5B4A5F92"/>
@@ -20520,7 +20388,7 @@
       </w:rPr>
     </w:lvl>
   </w:abstractNum>
-  <w:abstractNum w:abstractNumId="7" w15:restartNumberingAfterBreak="0">
+  <w:abstractNum w:abstractNumId="10" w15:restartNumberingAfterBreak="0">
     <w:nsid w:val="5C2D78C0"/>
     <w:multiLevelType w:val="multilevel"/>
     <w:tmpl w:val="5C2D78C0"/>
@@ -20660,7 +20528,7 @@
       </w:rPr>
     </w:lvl>
   </w:abstractNum>
-  <w:abstractNum w:abstractNumId="8" w15:restartNumberingAfterBreak="0">
+  <w:abstractNum w:abstractNumId="11" w15:restartNumberingAfterBreak="0">
     <w:nsid w:val="6A68627E"/>
     <w:multiLevelType w:val="multilevel"/>
     <w:tmpl w:val="6A68627E"/>
@@ -20809,7 +20677,7 @@
       </w:rPr>
     </w:lvl>
   </w:abstractNum>
-  <w:abstractNum w:abstractNumId="9" w15:restartNumberingAfterBreak="0">
+  <w:abstractNum w:abstractNumId="12" w15:restartNumberingAfterBreak="0">
     <w:nsid w:val="6F8B67BB"/>
     <w:multiLevelType w:val="multilevel"/>
     <w:tmpl w:val="6F8B67BB"/>
@@ -20949,28 +20817,28 @@
       </w:rPr>
     </w:lvl>
   </w:abstractNum>
-  <w:num w:numId="1" w16cid:durableId="1498380997">
-    <w:abstractNumId w:val="3"/>
+  <w:num w:numId="1">
+    <w:abstractNumId w:val="5"/>
   </w:num>
-  <w:num w:numId="2" w16cid:durableId="331221394">
+  <w:num w:numId="2">
+    <w:abstractNumId w:val="11"/>
+  </w:num>
+  <w:num w:numId="3">
     <w:abstractNumId w:val="8"/>
   </w:num>
-  <w:num w:numId="3" w16cid:durableId="548805822">
-    <w:abstractNumId w:val="5"/>
-  </w:num>
-  <w:num w:numId="4" w16cid:durableId="885604082">
-    <w:abstractNumId w:val="4"/>
-  </w:num>
-  <w:num w:numId="5" w16cid:durableId="477502945">
+  <w:num w:numId="4">
     <w:abstractNumId w:val="6"/>
   </w:num>
-  <w:num w:numId="6" w16cid:durableId="91777444">
-    <w:abstractNumId w:val="1"/>
-  </w:num>
-  <w:num w:numId="7" w16cid:durableId="686516016">
+  <w:num w:numId="5">
     <w:abstractNumId w:val="9"/>
   </w:num>
-  <w:num w:numId="8" w16cid:durableId="1799299728">
+  <w:num w:numId="6">
+    <w:abstractNumId w:val="2"/>
+  </w:num>
+  <w:num w:numId="7">
+    <w:abstractNumId w:val="12"/>
+  </w:num>
+  <w:num w:numId="8">
     <w:abstractNumId w:val="0"/>
     <w:lvlOverride w:ilvl="0">
       <w:lvl w:ilvl="0">
@@ -20988,17 +20856,26 @@
       </w:lvl>
     </w:lvlOverride>
   </w:num>
-  <w:num w:numId="9" w16cid:durableId="960502199">
+  <w:num w:numId="9">
+    <w:abstractNumId w:val="10"/>
+  </w:num>
+  <w:num w:numId="10">
+    <w:abstractNumId w:val="3"/>
+  </w:num>
+  <w:num w:numId="11">
     <w:abstractNumId w:val="7"/>
   </w:num>
-  <w:num w:numId="10" w16cid:durableId="1551648667">
-    <w:abstractNumId w:val="2"/>
+  <w:num w:numId="12">
+    <w:abstractNumId w:val="4"/>
+  </w:num>
+  <w:num w:numId="13">
+    <w:abstractNumId w:val="1"/>
   </w:num>
 </w:numbering>
 </file>
 
 <file path=word/styles.xml><?xml version="1.0" encoding="utf-8"?>
-<w:styles xmlns:mc="http://schemas.openxmlformats.org/markup-compatibility/2006" xmlns:r="http://schemas.openxmlformats.org/officeDocument/2006/relationships" xmlns:w="http://schemas.openxmlformats.org/wordprocessingml/2006/main" xmlns:w14="http://schemas.microsoft.com/office/word/2010/wordml" xmlns:w15="http://schemas.microsoft.com/office/word/2012/wordml" xmlns:w16cex="http://schemas.microsoft.com/office/word/2018/wordml/cex" xmlns:w16cid="http://schemas.microsoft.com/office/word/2016/wordml/cid" xmlns:w16="http://schemas.microsoft.com/office/word/2018/wordml" xmlns:w16sdtdh="http://schemas.microsoft.com/office/word/2020/wordml/sdtdatahash" xmlns:w16se="http://schemas.microsoft.com/office/word/2015/wordml/symex" mc:Ignorable="w14 w15 w16se w16cid w16 w16cex w16sdtdh">
+<w:styles xmlns:mc="http://schemas.openxmlformats.org/markup-compatibility/2006" xmlns:r="http://schemas.openxmlformats.org/officeDocument/2006/relationships" xmlns:w="http://schemas.openxmlformats.org/wordprocessingml/2006/main" xmlns:w14="http://schemas.microsoft.com/office/word/2010/wordml" xmlns:w15="http://schemas.microsoft.com/office/word/2012/wordml" xmlns:w16se="http://schemas.microsoft.com/office/word/2015/wordml/symex" mc:Ignorable="w14 w15 w16se">
   <w:docDefaults>
     <w:rPrDefault>
       <w:rPr>
@@ -21008,7 +20885,7 @@
     </w:rPrDefault>
     <w:pPrDefault/>
   </w:docDefaults>
-  <w:latentStyles w:defLockedState="0" w:defUIPriority="99" w:defSemiHidden="0" w:defUnhideWhenUsed="0" w:defQFormat="0" w:count="376">
+  <w:latentStyles w:defLockedState="0" w:defUIPriority="99" w:defSemiHidden="0" w:defUnhideWhenUsed="0" w:defQFormat="0" w:count="371">
     <w:lsdException w:name="Normal" w:uiPriority="0" w:qFormat="1"/>
     <w:lsdException w:name="heading 1" w:uiPriority="9" w:qFormat="1"/>
     <w:lsdException w:name="heading 2" w:uiPriority="9" w:unhideWhenUsed="1" w:qFormat="1"/>
@@ -21377,11 +21254,6 @@
     <w:lsdException w:name="List Table 5 Dark Accent 6" w:uiPriority="50"/>
     <w:lsdException w:name="List Table 6 Colorful Accent 6" w:uiPriority="51"/>
     <w:lsdException w:name="List Table 7 Colorful Accent 6" w:uiPriority="52"/>
-    <w:lsdException w:name="Mention" w:semiHidden="1" w:unhideWhenUsed="1"/>
-    <w:lsdException w:name="Smart Hyperlink" w:semiHidden="1" w:unhideWhenUsed="1"/>
-    <w:lsdException w:name="Hashtag" w:semiHidden="1" w:unhideWhenUsed="1"/>
-    <w:lsdException w:name="Unresolved Mention" w:semiHidden="1" w:unhideWhenUsed="1"/>
-    <w:lsdException w:name="Smart Link" w:semiHidden="1" w:unhideWhenUsed="1"/>
   </w:latentStyles>
   <w:style w:type="paragraph" w:default="1" w:styleId="Normal">
     <w:name w:val="Normal"/>
@@ -21484,7 +21356,6 @@
   <w:style w:type="character" w:default="1" w:styleId="DefaultParagraphFont">
     <w:name w:val="Default Paragraph Font"/>
     <w:uiPriority w:val="1"/>
-    <w:semiHidden/>
     <w:unhideWhenUsed/>
   </w:style>
   <w:style w:type="table" w:default="1" w:styleId="TableNormal">
@@ -22463,7 +22334,7 @@
 </file>
 
 <file path=customXml/itemProps1.xml><?xml version="1.0" encoding="utf-8"?>
-<ds:datastoreItem xmlns:ds="http://schemas.openxmlformats.org/officeDocument/2006/customXml" ds:itemID="{C179D5F0-F808-4F0F-B5BC-96DAAFA9670A}">
+<ds:datastoreItem xmlns:ds="http://schemas.openxmlformats.org/officeDocument/2006/customXml" ds:itemID="{FB079FC2-67A7-4698-AFC4-30930742DA86}">
   <ds:schemaRefs>
     <ds:schemaRef ds:uri="http://schemas.openxmlformats.org/officeDocument/2006/bibliography"/>
   </ds:schemaRefs>

</xml_diff>

<commit_message>
bai tập của đức ngày 11-6
</commit_message>
<xml_diff>
--- a/nhom2_quanlyduancntt.docx
+++ b/nhom2_quanlyduancntt.docx
@@ -33320,7 +33320,7 @@
     <w:lsdException w:name="HTML Sample" w:semiHidden="1" w:unhideWhenUsed="1"/>
     <w:lsdException w:name="HTML Typewriter" w:semiHidden="1" w:unhideWhenUsed="1"/>
     <w:lsdException w:name="HTML Variable" w:semiHidden="1" w:unhideWhenUsed="1"/>
-    <w:lsdException w:name="Normal Table" w:qFormat="1"/>
+    <w:lsdException w:name="Normal Table" w:semiHidden="1" w:unhideWhenUsed="1" w:qFormat="1"/>
     <w:lsdException w:name="annotation subject" w:semiHidden="1" w:unhideWhenUsed="1" w:qFormat="1"/>
     <w:lsdException w:name="No List" w:semiHidden="1" w:unhideWhenUsed="1"/>
     <w:lsdException w:name="Outline List 1" w:semiHidden="1" w:unhideWhenUsed="1"/>
@@ -33363,8 +33363,11 @@
     <w:lsdException w:name="Table Contemporary" w:semiHidden="1" w:unhideWhenUsed="1"/>
     <w:lsdException w:name="Table Elegant" w:semiHidden="1" w:unhideWhenUsed="1"/>
     <w:lsdException w:name="Table Professional" w:semiHidden="1" w:unhideWhenUsed="1"/>
+    <w:lsdException w:name="Table Subtle 1" w:semiHidden="1" w:unhideWhenUsed="1"/>
     <w:lsdException w:name="Table Subtle 2" w:semiHidden="1" w:unhideWhenUsed="1"/>
     <w:lsdException w:name="Table Web 1" w:semiHidden="1" w:unhideWhenUsed="1"/>
+    <w:lsdException w:name="Table Web 2" w:semiHidden="1" w:unhideWhenUsed="1"/>
+    <w:lsdException w:name="Table Web 3" w:semiHidden="1" w:unhideWhenUsed="1"/>
     <w:lsdException w:name="Balloon Text" w:semiHidden="1" w:unhideWhenUsed="1" w:qFormat="1"/>
     <w:lsdException w:name="Table Grid" w:uiPriority="39" w:qFormat="1"/>
     <w:lsdException w:name="Table Theme" w:semiHidden="1" w:unhideWhenUsed="1"/>

</xml_diff>